<commit_message>
guiao final almost done
</commit_message>
<xml_diff>
--- a/Guião de testesFinal.docx
+++ b/Guião de testesFinal.docx
@@ -1902,24 +1902,6 @@
       <w:r>
         <w:rPr>
           <w:rFonts w:ascii="Arial" w:hAnsi="Arial" w:cs="Arial"/>
-          <w:sz w:val="24"/>
-          <w:szCs w:val="24"/>
-        </w:rPr>
-        <w:t>Muito obrigada pela sua participação.</w:t>
-      </w:r>
-    </w:p>
-    <w:p>
-      <w:pPr>
-        <w:spacing w:line="276" w:lineRule="auto"/>
-        <w:rPr>
-          <w:rFonts w:ascii="Arial" w:hAnsi="Arial" w:cs="Arial"/>
-          <w:sz w:val="24"/>
-          <w:szCs w:val="24"/>
-        </w:rPr>
-      </w:pPr>
-      <w:r>
-        <w:rPr>
-          <w:rFonts w:ascii="Arial" w:hAnsi="Arial" w:cs="Arial"/>
           <w:b/>
           <w:sz w:val="24"/>
           <w:szCs w:val="24"/>
@@ -2010,12 +1992,18 @@
         <w:spacing w:line="276" w:lineRule="auto"/>
         <w:jc w:val="both"/>
         <w:rPr>
+          <w:rFonts w:ascii="Arial" w:hAnsi="Arial" w:cs="Arial"/>
           <w:noProof/>
-        </w:rPr>
-      </w:pPr>
-      <w:r>
-        <w:rPr>
+          <w:sz w:val="24"/>
+          <w:szCs w:val="24"/>
+        </w:rPr>
+      </w:pPr>
+      <w:r>
+        <w:rPr>
+          <w:rFonts w:ascii="Arial" w:hAnsi="Arial" w:cs="Arial"/>
           <w:noProof/>
+          <w:sz w:val="24"/>
+          <w:szCs w:val="24"/>
         </w:rPr>
         <w:t xml:space="preserve">Sexo: </w:t>
       </w:r>
@@ -2030,18 +2018,27 @@
         <w:spacing w:line="276" w:lineRule="auto"/>
         <w:jc w:val="both"/>
         <w:rPr>
+          <w:rFonts w:ascii="Arial" w:hAnsi="Arial" w:cs="Arial"/>
           <w:noProof/>
-        </w:rPr>
-      </w:pPr>
-      <w:r>
-        <w:rPr>
+          <w:sz w:val="24"/>
+          <w:szCs w:val="24"/>
+        </w:rPr>
+      </w:pPr>
+      <w:r>
+        <w:rPr>
+          <w:rFonts w:ascii="Arial" w:hAnsi="Arial" w:cs="Arial"/>
           <w:noProof/>
+          <w:sz w:val="24"/>
+          <w:szCs w:val="24"/>
         </w:rPr>
         <w:t>66.7% são do sexo masculino</w:t>
       </w:r>
       <w:r>
         <w:rPr>
+          <w:rFonts w:ascii="Arial" w:hAnsi="Arial" w:cs="Arial"/>
           <w:noProof/>
+          <w:sz w:val="24"/>
+          <w:szCs w:val="24"/>
         </w:rPr>
         <w:t>;</w:t>
       </w:r>
@@ -2056,18 +2053,27 @@
         <w:spacing w:line="276" w:lineRule="auto"/>
         <w:jc w:val="both"/>
         <w:rPr>
+          <w:rFonts w:ascii="Arial" w:hAnsi="Arial" w:cs="Arial"/>
           <w:noProof/>
-        </w:rPr>
-      </w:pPr>
-      <w:r>
-        <w:rPr>
+          <w:sz w:val="24"/>
+          <w:szCs w:val="24"/>
+        </w:rPr>
+      </w:pPr>
+      <w:r>
+        <w:rPr>
+          <w:rFonts w:ascii="Arial" w:hAnsi="Arial" w:cs="Arial"/>
           <w:noProof/>
+          <w:sz w:val="24"/>
+          <w:szCs w:val="24"/>
         </w:rPr>
         <w:t xml:space="preserve"> 33,3%</w:t>
       </w:r>
       <w:r>
         <w:rPr>
+          <w:rFonts w:ascii="Arial" w:hAnsi="Arial" w:cs="Arial"/>
           <w:noProof/>
+          <w:sz w:val="24"/>
+          <w:szCs w:val="24"/>
         </w:rPr>
         <w:t xml:space="preserve"> são do sexo feminino.</w:t>
       </w:r>
@@ -2082,12 +2088,18 @@
         <w:spacing w:line="276" w:lineRule="auto"/>
         <w:jc w:val="both"/>
         <w:rPr>
+          <w:rFonts w:ascii="Arial" w:hAnsi="Arial" w:cs="Arial"/>
           <w:noProof/>
-        </w:rPr>
-      </w:pPr>
-      <w:r>
-        <w:rPr>
+          <w:sz w:val="24"/>
+          <w:szCs w:val="24"/>
+        </w:rPr>
+      </w:pPr>
+      <w:r>
+        <w:rPr>
+          <w:rFonts w:ascii="Arial" w:hAnsi="Arial" w:cs="Arial"/>
           <w:noProof/>
+          <w:sz w:val="24"/>
+          <w:szCs w:val="24"/>
         </w:rPr>
         <w:t>Idade:</w:t>
       </w:r>
@@ -2102,12 +2114,18 @@
         <w:spacing w:line="276" w:lineRule="auto"/>
         <w:jc w:val="both"/>
         <w:rPr>
+          <w:rFonts w:ascii="Arial" w:hAnsi="Arial" w:cs="Arial"/>
           <w:noProof/>
-        </w:rPr>
-      </w:pPr>
-      <w:r>
-        <w:rPr>
+          <w:sz w:val="24"/>
+          <w:szCs w:val="24"/>
+        </w:rPr>
+      </w:pPr>
+      <w:r>
+        <w:rPr>
+          <w:rFonts w:ascii="Arial" w:hAnsi="Arial" w:cs="Arial"/>
           <w:noProof/>
+          <w:sz w:val="24"/>
+          <w:szCs w:val="24"/>
         </w:rPr>
         <w:t>40% encontram-se entre a idade de 19 e 25 anos;</w:t>
       </w:r>
@@ -2122,12 +2140,18 @@
         <w:spacing w:line="276" w:lineRule="auto"/>
         <w:jc w:val="both"/>
         <w:rPr>
+          <w:rFonts w:ascii="Arial" w:hAnsi="Arial" w:cs="Arial"/>
           <w:noProof/>
-        </w:rPr>
-      </w:pPr>
-      <w:r>
-        <w:rPr>
+          <w:sz w:val="24"/>
+          <w:szCs w:val="24"/>
+        </w:rPr>
+      </w:pPr>
+      <w:r>
+        <w:rPr>
+          <w:rFonts w:ascii="Arial" w:hAnsi="Arial" w:cs="Arial"/>
           <w:noProof/>
+          <w:sz w:val="24"/>
+          <w:szCs w:val="24"/>
         </w:rPr>
         <w:t>13.3% entre 26 e 39 anos;</w:t>
       </w:r>
@@ -2142,12 +2166,18 @@
         <w:spacing w:line="276" w:lineRule="auto"/>
         <w:jc w:val="both"/>
         <w:rPr>
+          <w:rFonts w:ascii="Arial" w:hAnsi="Arial" w:cs="Arial"/>
           <w:noProof/>
-        </w:rPr>
-      </w:pPr>
-      <w:r>
-        <w:rPr>
+          <w:sz w:val="24"/>
+          <w:szCs w:val="24"/>
+        </w:rPr>
+      </w:pPr>
+      <w:r>
+        <w:rPr>
+          <w:rFonts w:ascii="Arial" w:hAnsi="Arial" w:cs="Arial"/>
           <w:noProof/>
+          <w:sz w:val="24"/>
+          <w:szCs w:val="24"/>
         </w:rPr>
         <w:t>46.7% acima dos 40 anos.</w:t>
       </w:r>
@@ -2162,18 +2192,27 @@
         <w:spacing w:line="276" w:lineRule="auto"/>
         <w:jc w:val="both"/>
         <w:rPr>
+          <w:rFonts w:ascii="Arial" w:hAnsi="Arial" w:cs="Arial"/>
           <w:noProof/>
-        </w:rPr>
-      </w:pPr>
-      <w:r>
-        <w:rPr>
+          <w:sz w:val="24"/>
+          <w:szCs w:val="24"/>
+        </w:rPr>
+      </w:pPr>
+      <w:r>
+        <w:rPr>
+          <w:rFonts w:ascii="Arial" w:hAnsi="Arial" w:cs="Arial"/>
           <w:noProof/>
+          <w:sz w:val="24"/>
+          <w:szCs w:val="24"/>
         </w:rPr>
         <w:t>Frequência de idas aos festivais</w:t>
       </w:r>
       <w:r>
         <w:rPr>
+          <w:rFonts w:ascii="Arial" w:hAnsi="Arial" w:cs="Arial"/>
           <w:noProof/>
+          <w:sz w:val="24"/>
+          <w:szCs w:val="24"/>
         </w:rPr>
         <w:t>:</w:t>
       </w:r>
@@ -2188,12 +2227,18 @@
         <w:spacing w:line="276" w:lineRule="auto"/>
         <w:jc w:val="both"/>
         <w:rPr>
+          <w:rFonts w:ascii="Arial" w:hAnsi="Arial" w:cs="Arial"/>
           <w:noProof/>
-        </w:rPr>
-      </w:pPr>
-      <w:r>
-        <w:rPr>
+          <w:sz w:val="24"/>
+          <w:szCs w:val="24"/>
+        </w:rPr>
+      </w:pPr>
+      <w:r>
+        <w:rPr>
+          <w:rFonts w:ascii="Arial" w:hAnsi="Arial" w:cs="Arial"/>
           <w:noProof/>
+          <w:sz w:val="24"/>
+          <w:szCs w:val="24"/>
         </w:rPr>
         <w:t>13.3% vão 1-2 vezes ao ano;</w:t>
       </w:r>
@@ -2208,12 +2253,18 @@
         <w:spacing w:line="276" w:lineRule="auto"/>
         <w:jc w:val="both"/>
         <w:rPr>
+          <w:rFonts w:ascii="Arial" w:hAnsi="Arial" w:cs="Arial"/>
           <w:noProof/>
-        </w:rPr>
-      </w:pPr>
-      <w:r>
-        <w:rPr>
+          <w:sz w:val="24"/>
+          <w:szCs w:val="24"/>
+        </w:rPr>
+      </w:pPr>
+      <w:r>
+        <w:rPr>
+          <w:rFonts w:ascii="Arial" w:hAnsi="Arial" w:cs="Arial"/>
           <w:noProof/>
+          <w:sz w:val="24"/>
+          <w:szCs w:val="24"/>
         </w:rPr>
         <w:t>53.3% foram 1-2 vezes nos ultimos anos;</w:t>
       </w:r>
@@ -2228,12 +2279,18 @@
         <w:spacing w:line="276" w:lineRule="auto"/>
         <w:jc w:val="both"/>
         <w:rPr>
+          <w:rFonts w:ascii="Arial" w:hAnsi="Arial" w:cs="Arial"/>
           <w:noProof/>
-        </w:rPr>
-      </w:pPr>
-      <w:r>
-        <w:rPr>
+          <w:sz w:val="24"/>
+          <w:szCs w:val="24"/>
+        </w:rPr>
+      </w:pPr>
+      <w:r>
+        <w:rPr>
+          <w:rFonts w:ascii="Arial" w:hAnsi="Arial" w:cs="Arial"/>
           <w:noProof/>
+          <w:sz w:val="24"/>
+          <w:szCs w:val="24"/>
         </w:rPr>
         <w:t>33.3% nunca foram a um festival.</w:t>
       </w:r>
@@ -2300,47 +2357,41 @@
     </w:p>
     <w:tbl>
       <w:tblPr>
-        <w:tblW w:w="11690" w:type="dxa"/>
-        <w:tblInd w:w="-1589" w:type="dxa"/>
-        <w:tblCellMar>
-          <w:left w:w="70" w:type="dxa"/>
-          <w:right w:w="70" w:type="dxa"/>
-        </w:tblCellMar>
+        <w:tblStyle w:val="TabelacomGrelha"/>
+        <w:tblW w:w="10828" w:type="dxa"/>
+        <w:tblInd w:w="-1168" w:type="dxa"/>
         <w:tblLook w:val="04A0" w:firstRow="1" w:lastRow="0" w:firstColumn="1" w:lastColumn="0" w:noHBand="0" w:noVBand="1"/>
       </w:tblPr>
       <w:tblGrid>
-        <w:gridCol w:w="1310"/>
-        <w:gridCol w:w="1120"/>
-        <w:gridCol w:w="1180"/>
-        <w:gridCol w:w="1160"/>
-        <w:gridCol w:w="1160"/>
-        <w:gridCol w:w="1160"/>
-        <w:gridCol w:w="1180"/>
-        <w:gridCol w:w="1120"/>
-        <w:gridCol w:w="1160"/>
-        <w:gridCol w:w="1140"/>
+        <w:gridCol w:w="849"/>
+        <w:gridCol w:w="1066"/>
+        <w:gridCol w:w="1124"/>
+        <w:gridCol w:w="1104"/>
+        <w:gridCol w:w="1104"/>
+        <w:gridCol w:w="1104"/>
+        <w:gridCol w:w="1030"/>
+        <w:gridCol w:w="1263"/>
+        <w:gridCol w:w="1030"/>
+        <w:gridCol w:w="1154"/>
       </w:tblGrid>
       <w:tr>
         <w:trPr>
-          <w:trHeight w:val="288"/>
+          <w:trHeight w:val="309"/>
         </w:trPr>
         <w:tc>
           <w:tcPr>
-            <w:tcW w:w="1310" w:type="dxa"/>
+            <w:tcW w:w="849" w:type="dxa"/>
             <w:tcBorders>
               <w:top w:val="nil"/>
               <w:left w:val="nil"/>
-              <w:bottom w:val="nil"/>
-              <w:right w:val="nil"/>
+              <w:bottom w:val="single" w:sz="4" w:space="0" w:color="auto"/>
+              <w:right w:val="single" w:sz="4" w:space="0" w:color="auto"/>
             </w:tcBorders>
-            <w:shd w:val="clear" w:color="auto" w:fill="auto"/>
             <w:noWrap/>
-            <w:vAlign w:val="bottom"/>
             <w:hideMark/>
           </w:tcPr>
           <w:p>
             <w:pPr>
-              <w:spacing w:after="0" w:line="240" w:lineRule="auto"/>
               <w:rPr>
                 <w:rFonts w:ascii="Times New Roman" w:eastAsia="Times New Roman" w:hAnsi="Times New Roman" w:cs="Times New Roman"/>
                 <w:sz w:val="24"/>
@@ -2352,21 +2403,16 @@
         </w:tc>
         <w:tc>
           <w:tcPr>
-            <w:tcW w:w="1120" w:type="dxa"/>
+            <w:tcW w:w="1066" w:type="dxa"/>
             <w:tcBorders>
-              <w:top w:val="nil"/>
-              <w:left w:val="nil"/>
-              <w:bottom w:val="nil"/>
-              <w:right w:val="nil"/>
+              <w:left w:val="single" w:sz="4" w:space="0" w:color="auto"/>
             </w:tcBorders>
-            <w:shd w:val="clear" w:color="auto" w:fill="auto"/>
             <w:noWrap/>
-            <w:vAlign w:val="bottom"/>
+            <w:vAlign w:val="center"/>
             <w:hideMark/>
           </w:tcPr>
           <w:p>
             <w:pPr>
-              <w:spacing w:after="0" w:line="240" w:lineRule="auto"/>
               <w:jc w:val="center"/>
               <w:rPr>
                 <w:rFonts w:ascii="Calibri" w:eastAsia="Times New Roman" w:hAnsi="Calibri" w:cs="Calibri"/>
@@ -2380,27 +2426,35 @@
                 <w:color w:val="000000"/>
                 <w:lang w:eastAsia="pt-PT"/>
               </w:rPr>
-              <w:t>Pergunta 1</w:t>
+              <w:t>Perg</w:t>
+            </w:r>
+            <w:r>
+              <w:rPr>
+                <w:rFonts w:ascii="Calibri" w:eastAsia="Times New Roman" w:hAnsi="Calibri" w:cs="Calibri"/>
+                <w:color w:val="000000"/>
+                <w:lang w:eastAsia="pt-PT"/>
+              </w:rPr>
+              <w:t>unta</w:t>
+            </w:r>
+            <w:r>
+              <w:rPr>
+                <w:rFonts w:ascii="Calibri" w:eastAsia="Times New Roman" w:hAnsi="Calibri" w:cs="Calibri"/>
+                <w:color w:val="000000"/>
+                <w:lang w:eastAsia="pt-PT"/>
+              </w:rPr>
+              <w:t xml:space="preserve"> 1</w:t>
             </w:r>
           </w:p>
         </w:tc>
         <w:tc>
           <w:tcPr>
-            <w:tcW w:w="1180" w:type="dxa"/>
-            <w:tcBorders>
-              <w:top w:val="nil"/>
-              <w:left w:val="nil"/>
-              <w:bottom w:val="nil"/>
-              <w:right w:val="nil"/>
-            </w:tcBorders>
-            <w:shd w:val="clear" w:color="auto" w:fill="auto"/>
+            <w:tcW w:w="1124" w:type="dxa"/>
             <w:noWrap/>
-            <w:vAlign w:val="bottom"/>
+            <w:vAlign w:val="center"/>
             <w:hideMark/>
           </w:tcPr>
           <w:p>
             <w:pPr>
-              <w:spacing w:after="0" w:line="240" w:lineRule="auto"/>
               <w:jc w:val="center"/>
               <w:rPr>
                 <w:rFonts w:ascii="Calibri" w:eastAsia="Times New Roman" w:hAnsi="Calibri" w:cs="Calibri"/>
@@ -2420,21 +2474,13 @@
         </w:tc>
         <w:tc>
           <w:tcPr>
-            <w:tcW w:w="1160" w:type="dxa"/>
-            <w:tcBorders>
-              <w:top w:val="nil"/>
-              <w:left w:val="nil"/>
-              <w:bottom w:val="nil"/>
-              <w:right w:val="nil"/>
-            </w:tcBorders>
-            <w:shd w:val="clear" w:color="auto" w:fill="auto"/>
+            <w:tcW w:w="1104" w:type="dxa"/>
             <w:noWrap/>
-            <w:vAlign w:val="bottom"/>
+            <w:vAlign w:val="center"/>
             <w:hideMark/>
           </w:tcPr>
           <w:p>
             <w:pPr>
-              <w:spacing w:after="0" w:line="240" w:lineRule="auto"/>
               <w:jc w:val="center"/>
               <w:rPr>
                 <w:rFonts w:ascii="Calibri" w:eastAsia="Times New Roman" w:hAnsi="Calibri" w:cs="Calibri"/>
@@ -2454,21 +2500,13 @@
         </w:tc>
         <w:tc>
           <w:tcPr>
-            <w:tcW w:w="1160" w:type="dxa"/>
-            <w:tcBorders>
-              <w:top w:val="nil"/>
-              <w:left w:val="nil"/>
-              <w:bottom w:val="nil"/>
-              <w:right w:val="nil"/>
-            </w:tcBorders>
-            <w:shd w:val="clear" w:color="auto" w:fill="auto"/>
+            <w:tcW w:w="1104" w:type="dxa"/>
             <w:noWrap/>
-            <w:vAlign w:val="bottom"/>
+            <w:vAlign w:val="center"/>
             <w:hideMark/>
           </w:tcPr>
           <w:p>
             <w:pPr>
-              <w:spacing w:after="0" w:line="240" w:lineRule="auto"/>
               <w:jc w:val="center"/>
               <w:rPr>
                 <w:rFonts w:ascii="Calibri" w:eastAsia="Times New Roman" w:hAnsi="Calibri" w:cs="Calibri"/>
@@ -2488,21 +2526,13 @@
         </w:tc>
         <w:tc>
           <w:tcPr>
-            <w:tcW w:w="1160" w:type="dxa"/>
-            <w:tcBorders>
-              <w:top w:val="nil"/>
-              <w:left w:val="nil"/>
-              <w:bottom w:val="nil"/>
-              <w:right w:val="nil"/>
-            </w:tcBorders>
-            <w:shd w:val="clear" w:color="auto" w:fill="auto"/>
+            <w:tcW w:w="1104" w:type="dxa"/>
             <w:noWrap/>
-            <w:vAlign w:val="bottom"/>
+            <w:vAlign w:val="center"/>
             <w:hideMark/>
           </w:tcPr>
           <w:p>
             <w:pPr>
-              <w:spacing w:after="0" w:line="240" w:lineRule="auto"/>
               <w:jc w:val="center"/>
               <w:rPr>
                 <w:rFonts w:ascii="Calibri" w:eastAsia="Times New Roman" w:hAnsi="Calibri" w:cs="Calibri"/>
@@ -2516,27 +2546,19 @@
                 <w:color w:val="000000"/>
                 <w:lang w:eastAsia="pt-PT"/>
               </w:rPr>
-              <w:t xml:space="preserve">Pergunta 5 </w:t>
+              <w:t>Pergunta 5</w:t>
             </w:r>
           </w:p>
         </w:tc>
         <w:tc>
           <w:tcPr>
-            <w:tcW w:w="1180" w:type="dxa"/>
-            <w:tcBorders>
-              <w:top w:val="nil"/>
-              <w:left w:val="nil"/>
-              <w:bottom w:val="nil"/>
-              <w:right w:val="nil"/>
-            </w:tcBorders>
-            <w:shd w:val="clear" w:color="auto" w:fill="auto"/>
+            <w:tcW w:w="1030" w:type="dxa"/>
             <w:noWrap/>
-            <w:vAlign w:val="bottom"/>
+            <w:vAlign w:val="center"/>
             <w:hideMark/>
           </w:tcPr>
           <w:p>
             <w:pPr>
-              <w:spacing w:after="0" w:line="240" w:lineRule="auto"/>
               <w:jc w:val="center"/>
               <w:rPr>
                 <w:rFonts w:ascii="Calibri" w:eastAsia="Times New Roman" w:hAnsi="Calibri" w:cs="Calibri"/>
@@ -2556,21 +2578,13 @@
         </w:tc>
         <w:tc>
           <w:tcPr>
-            <w:tcW w:w="1120" w:type="dxa"/>
-            <w:tcBorders>
-              <w:top w:val="nil"/>
-              <w:left w:val="nil"/>
-              <w:bottom w:val="nil"/>
-              <w:right w:val="nil"/>
-            </w:tcBorders>
-            <w:shd w:val="clear" w:color="auto" w:fill="auto"/>
+            <w:tcW w:w="1263" w:type="dxa"/>
             <w:noWrap/>
-            <w:vAlign w:val="bottom"/>
+            <w:vAlign w:val="center"/>
             <w:hideMark/>
           </w:tcPr>
           <w:p>
             <w:pPr>
-              <w:spacing w:after="0" w:line="240" w:lineRule="auto"/>
               <w:jc w:val="center"/>
               <w:rPr>
                 <w:rFonts w:ascii="Calibri" w:eastAsia="Times New Roman" w:hAnsi="Calibri" w:cs="Calibri"/>
@@ -2590,21 +2604,13 @@
         </w:tc>
         <w:tc>
           <w:tcPr>
-            <w:tcW w:w="1160" w:type="dxa"/>
-            <w:tcBorders>
-              <w:top w:val="nil"/>
-              <w:left w:val="nil"/>
-              <w:bottom w:val="nil"/>
-              <w:right w:val="nil"/>
-            </w:tcBorders>
-            <w:shd w:val="clear" w:color="auto" w:fill="auto"/>
+            <w:tcW w:w="1030" w:type="dxa"/>
             <w:noWrap/>
-            <w:vAlign w:val="bottom"/>
+            <w:vAlign w:val="center"/>
             <w:hideMark/>
           </w:tcPr>
           <w:p>
             <w:pPr>
-              <w:spacing w:after="0" w:line="240" w:lineRule="auto"/>
               <w:jc w:val="center"/>
               <w:rPr>
                 <w:rFonts w:ascii="Calibri" w:eastAsia="Times New Roman" w:hAnsi="Calibri" w:cs="Calibri"/>
@@ -2624,21 +2630,13 @@
         </w:tc>
         <w:tc>
           <w:tcPr>
-            <w:tcW w:w="1140" w:type="dxa"/>
-            <w:tcBorders>
-              <w:top w:val="nil"/>
-              <w:left w:val="nil"/>
-              <w:bottom w:val="nil"/>
-              <w:right w:val="nil"/>
-            </w:tcBorders>
-            <w:shd w:val="clear" w:color="auto" w:fill="auto"/>
+            <w:tcW w:w="1154" w:type="dxa"/>
             <w:noWrap/>
-            <w:vAlign w:val="bottom"/>
+            <w:vAlign w:val="center"/>
             <w:hideMark/>
           </w:tcPr>
           <w:p>
             <w:pPr>
-              <w:spacing w:after="0" w:line="240" w:lineRule="auto"/>
               <w:jc w:val="center"/>
               <w:rPr>
                 <w:rFonts w:ascii="Calibri" w:eastAsia="Times New Roman" w:hAnsi="Calibri" w:cs="Calibri"/>
@@ -2659,25 +2657,20 @@
       </w:tr>
       <w:tr>
         <w:trPr>
-          <w:trHeight w:val="288"/>
+          <w:trHeight w:val="309"/>
         </w:trPr>
         <w:tc>
           <w:tcPr>
-            <w:tcW w:w="1310" w:type="dxa"/>
+            <w:tcW w:w="849" w:type="dxa"/>
             <w:tcBorders>
-              <w:top w:val="nil"/>
-              <w:left w:val="nil"/>
-              <w:bottom w:val="nil"/>
-              <w:right w:val="nil"/>
+              <w:top w:val="single" w:sz="4" w:space="0" w:color="auto"/>
             </w:tcBorders>
-            <w:shd w:val="clear" w:color="auto" w:fill="auto"/>
             <w:noWrap/>
-            <w:vAlign w:val="bottom"/>
+            <w:vAlign w:val="center"/>
             <w:hideMark/>
           </w:tcPr>
           <w:p>
             <w:pPr>
-              <w:spacing w:after="0" w:line="240" w:lineRule="auto"/>
               <w:jc w:val="center"/>
               <w:rPr>
                 <w:rFonts w:ascii="Calibri" w:eastAsia="Times New Roman" w:hAnsi="Calibri" w:cs="Calibri"/>
@@ -2697,21 +2690,13 @@
         </w:tc>
         <w:tc>
           <w:tcPr>
-            <w:tcW w:w="1120" w:type="dxa"/>
-            <w:tcBorders>
-              <w:top w:val="nil"/>
-              <w:left w:val="nil"/>
-              <w:bottom w:val="nil"/>
-              <w:right w:val="nil"/>
-            </w:tcBorders>
-            <w:shd w:val="clear" w:color="auto" w:fill="auto"/>
+            <w:tcW w:w="1066" w:type="dxa"/>
             <w:noWrap/>
-            <w:vAlign w:val="bottom"/>
+            <w:vAlign w:val="center"/>
             <w:hideMark/>
           </w:tcPr>
           <w:p>
             <w:pPr>
-              <w:spacing w:after="0" w:line="240" w:lineRule="auto"/>
               <w:jc w:val="center"/>
               <w:rPr>
                 <w:rFonts w:ascii="Calibri" w:eastAsia="Times New Roman" w:hAnsi="Calibri" w:cs="Calibri"/>
@@ -2731,21 +2716,13 @@
         </w:tc>
         <w:tc>
           <w:tcPr>
-            <w:tcW w:w="1180" w:type="dxa"/>
-            <w:tcBorders>
-              <w:top w:val="nil"/>
-              <w:left w:val="nil"/>
-              <w:bottom w:val="nil"/>
-              <w:right w:val="nil"/>
-            </w:tcBorders>
-            <w:shd w:val="clear" w:color="auto" w:fill="auto"/>
+            <w:tcW w:w="1124" w:type="dxa"/>
             <w:noWrap/>
-            <w:vAlign w:val="bottom"/>
+            <w:vAlign w:val="center"/>
             <w:hideMark/>
           </w:tcPr>
           <w:p>
             <w:pPr>
-              <w:spacing w:after="0" w:line="240" w:lineRule="auto"/>
               <w:jc w:val="center"/>
               <w:rPr>
                 <w:rFonts w:ascii="Calibri" w:eastAsia="Times New Roman" w:hAnsi="Calibri" w:cs="Calibri"/>
@@ -2765,21 +2742,13 @@
         </w:tc>
         <w:tc>
           <w:tcPr>
-            <w:tcW w:w="1160" w:type="dxa"/>
-            <w:tcBorders>
-              <w:top w:val="nil"/>
-              <w:left w:val="nil"/>
-              <w:bottom w:val="nil"/>
-              <w:right w:val="nil"/>
-            </w:tcBorders>
-            <w:shd w:val="clear" w:color="auto" w:fill="auto"/>
+            <w:tcW w:w="1104" w:type="dxa"/>
             <w:noWrap/>
-            <w:vAlign w:val="bottom"/>
+            <w:vAlign w:val="center"/>
             <w:hideMark/>
           </w:tcPr>
           <w:p>
             <w:pPr>
-              <w:spacing w:after="0" w:line="240" w:lineRule="auto"/>
               <w:jc w:val="center"/>
               <w:rPr>
                 <w:rFonts w:ascii="Calibri" w:eastAsia="Times New Roman" w:hAnsi="Calibri" w:cs="Calibri"/>
@@ -2799,21 +2768,13 @@
         </w:tc>
         <w:tc>
           <w:tcPr>
-            <w:tcW w:w="1160" w:type="dxa"/>
-            <w:tcBorders>
-              <w:top w:val="nil"/>
-              <w:left w:val="nil"/>
-              <w:bottom w:val="nil"/>
-              <w:right w:val="nil"/>
-            </w:tcBorders>
-            <w:shd w:val="clear" w:color="auto" w:fill="auto"/>
+            <w:tcW w:w="1104" w:type="dxa"/>
             <w:noWrap/>
-            <w:vAlign w:val="bottom"/>
+            <w:vAlign w:val="center"/>
             <w:hideMark/>
           </w:tcPr>
           <w:p>
             <w:pPr>
-              <w:spacing w:after="0" w:line="240" w:lineRule="auto"/>
               <w:jc w:val="center"/>
               <w:rPr>
                 <w:rFonts w:ascii="Calibri" w:eastAsia="Times New Roman" w:hAnsi="Calibri" w:cs="Calibri"/>
@@ -2833,21 +2794,13 @@
         </w:tc>
         <w:tc>
           <w:tcPr>
-            <w:tcW w:w="1160" w:type="dxa"/>
-            <w:tcBorders>
-              <w:top w:val="nil"/>
-              <w:left w:val="nil"/>
-              <w:bottom w:val="nil"/>
-              <w:right w:val="nil"/>
-            </w:tcBorders>
-            <w:shd w:val="clear" w:color="auto" w:fill="auto"/>
+            <w:tcW w:w="1104" w:type="dxa"/>
             <w:noWrap/>
-            <w:vAlign w:val="bottom"/>
+            <w:vAlign w:val="center"/>
             <w:hideMark/>
           </w:tcPr>
           <w:p>
             <w:pPr>
-              <w:spacing w:after="0" w:line="240" w:lineRule="auto"/>
               <w:jc w:val="center"/>
               <w:rPr>
                 <w:rFonts w:ascii="Calibri" w:eastAsia="Times New Roman" w:hAnsi="Calibri" w:cs="Calibri"/>
@@ -2867,21 +2820,13 @@
         </w:tc>
         <w:tc>
           <w:tcPr>
-            <w:tcW w:w="1180" w:type="dxa"/>
-            <w:tcBorders>
-              <w:top w:val="nil"/>
-              <w:left w:val="nil"/>
-              <w:bottom w:val="nil"/>
-              <w:right w:val="nil"/>
-            </w:tcBorders>
-            <w:shd w:val="clear" w:color="auto" w:fill="auto"/>
+            <w:tcW w:w="1030" w:type="dxa"/>
             <w:noWrap/>
-            <w:vAlign w:val="bottom"/>
+            <w:vAlign w:val="center"/>
             <w:hideMark/>
           </w:tcPr>
           <w:p>
             <w:pPr>
-              <w:spacing w:after="0" w:line="240" w:lineRule="auto"/>
               <w:jc w:val="center"/>
               <w:rPr>
                 <w:rFonts w:ascii="Calibri" w:eastAsia="Times New Roman" w:hAnsi="Calibri" w:cs="Calibri"/>
@@ -2901,21 +2846,13 @@
         </w:tc>
         <w:tc>
           <w:tcPr>
-            <w:tcW w:w="1120" w:type="dxa"/>
-            <w:tcBorders>
-              <w:top w:val="nil"/>
-              <w:left w:val="nil"/>
-              <w:bottom w:val="nil"/>
-              <w:right w:val="nil"/>
-            </w:tcBorders>
-            <w:shd w:val="clear" w:color="auto" w:fill="auto"/>
+            <w:tcW w:w="1263" w:type="dxa"/>
             <w:noWrap/>
-            <w:vAlign w:val="bottom"/>
+            <w:vAlign w:val="center"/>
             <w:hideMark/>
           </w:tcPr>
           <w:p>
             <w:pPr>
-              <w:spacing w:after="0" w:line="240" w:lineRule="auto"/>
               <w:jc w:val="center"/>
               <w:rPr>
                 <w:rFonts w:ascii="Calibri" w:eastAsia="Times New Roman" w:hAnsi="Calibri" w:cs="Calibri"/>
@@ -2935,21 +2872,13 @@
         </w:tc>
         <w:tc>
           <w:tcPr>
-            <w:tcW w:w="1160" w:type="dxa"/>
-            <w:tcBorders>
-              <w:top w:val="nil"/>
-              <w:left w:val="nil"/>
-              <w:bottom w:val="nil"/>
-              <w:right w:val="nil"/>
-            </w:tcBorders>
-            <w:shd w:val="clear" w:color="auto" w:fill="auto"/>
+            <w:tcW w:w="1030" w:type="dxa"/>
             <w:noWrap/>
-            <w:vAlign w:val="bottom"/>
+            <w:vAlign w:val="center"/>
             <w:hideMark/>
           </w:tcPr>
           <w:p>
             <w:pPr>
-              <w:spacing w:after="0" w:line="240" w:lineRule="auto"/>
               <w:jc w:val="center"/>
               <w:rPr>
                 <w:rFonts w:ascii="Calibri" w:eastAsia="Times New Roman" w:hAnsi="Calibri" w:cs="Calibri"/>
@@ -2969,21 +2898,13 @@
         </w:tc>
         <w:tc>
           <w:tcPr>
-            <w:tcW w:w="1140" w:type="dxa"/>
-            <w:tcBorders>
-              <w:top w:val="nil"/>
-              <w:left w:val="nil"/>
-              <w:bottom w:val="nil"/>
-              <w:right w:val="nil"/>
-            </w:tcBorders>
-            <w:shd w:val="clear" w:color="auto" w:fill="auto"/>
+            <w:tcW w:w="1154" w:type="dxa"/>
             <w:noWrap/>
-            <w:vAlign w:val="bottom"/>
+            <w:vAlign w:val="center"/>
             <w:hideMark/>
           </w:tcPr>
           <w:p>
             <w:pPr>
-              <w:spacing w:after="0" w:line="240" w:lineRule="auto"/>
               <w:jc w:val="center"/>
               <w:rPr>
                 <w:rFonts w:ascii="Calibri" w:eastAsia="Times New Roman" w:hAnsi="Calibri" w:cs="Calibri"/>
@@ -3004,25 +2925,17 @@
       </w:tr>
       <w:tr>
         <w:trPr>
-          <w:trHeight w:val="288"/>
+          <w:trHeight w:val="309"/>
         </w:trPr>
         <w:tc>
           <w:tcPr>
-            <w:tcW w:w="1310" w:type="dxa"/>
-            <w:tcBorders>
-              <w:top w:val="nil"/>
-              <w:left w:val="nil"/>
-              <w:bottom w:val="nil"/>
-              <w:right w:val="nil"/>
-            </w:tcBorders>
-            <w:shd w:val="clear" w:color="auto" w:fill="auto"/>
+            <w:tcW w:w="849" w:type="dxa"/>
             <w:noWrap/>
-            <w:vAlign w:val="bottom"/>
+            <w:vAlign w:val="center"/>
             <w:hideMark/>
           </w:tcPr>
           <w:p>
             <w:pPr>
-              <w:spacing w:after="0" w:line="240" w:lineRule="auto"/>
               <w:jc w:val="center"/>
               <w:rPr>
                 <w:rFonts w:ascii="Calibri" w:eastAsia="Times New Roman" w:hAnsi="Calibri" w:cs="Calibri"/>
@@ -3042,21 +2955,13 @@
         </w:tc>
         <w:tc>
           <w:tcPr>
-            <w:tcW w:w="1120" w:type="dxa"/>
-            <w:tcBorders>
-              <w:top w:val="nil"/>
-              <w:left w:val="nil"/>
-              <w:bottom w:val="nil"/>
-              <w:right w:val="nil"/>
-            </w:tcBorders>
-            <w:shd w:val="clear" w:color="auto" w:fill="auto"/>
+            <w:tcW w:w="1066" w:type="dxa"/>
             <w:noWrap/>
-            <w:vAlign w:val="bottom"/>
+            <w:vAlign w:val="center"/>
             <w:hideMark/>
           </w:tcPr>
           <w:p>
             <w:pPr>
-              <w:spacing w:after="0" w:line="240" w:lineRule="auto"/>
               <w:jc w:val="center"/>
               <w:rPr>
                 <w:rFonts w:ascii="Calibri" w:eastAsia="Times New Roman" w:hAnsi="Calibri" w:cs="Calibri"/>
@@ -3076,21 +2981,13 @@
         </w:tc>
         <w:tc>
           <w:tcPr>
-            <w:tcW w:w="1180" w:type="dxa"/>
-            <w:tcBorders>
-              <w:top w:val="nil"/>
-              <w:left w:val="nil"/>
-              <w:bottom w:val="nil"/>
-              <w:right w:val="nil"/>
-            </w:tcBorders>
-            <w:shd w:val="clear" w:color="auto" w:fill="auto"/>
+            <w:tcW w:w="1124" w:type="dxa"/>
             <w:noWrap/>
-            <w:vAlign w:val="bottom"/>
+            <w:vAlign w:val="center"/>
             <w:hideMark/>
           </w:tcPr>
           <w:p>
             <w:pPr>
-              <w:spacing w:after="0" w:line="240" w:lineRule="auto"/>
               <w:jc w:val="center"/>
               <w:rPr>
                 <w:rFonts w:ascii="Calibri" w:eastAsia="Times New Roman" w:hAnsi="Calibri" w:cs="Calibri"/>
@@ -3110,21 +3007,13 @@
         </w:tc>
         <w:tc>
           <w:tcPr>
-            <w:tcW w:w="1160" w:type="dxa"/>
-            <w:tcBorders>
-              <w:top w:val="nil"/>
-              <w:left w:val="nil"/>
-              <w:bottom w:val="nil"/>
-              <w:right w:val="nil"/>
-            </w:tcBorders>
-            <w:shd w:val="clear" w:color="auto" w:fill="auto"/>
+            <w:tcW w:w="1104" w:type="dxa"/>
             <w:noWrap/>
-            <w:vAlign w:val="bottom"/>
+            <w:vAlign w:val="center"/>
             <w:hideMark/>
           </w:tcPr>
           <w:p>
             <w:pPr>
-              <w:spacing w:after="0" w:line="240" w:lineRule="auto"/>
               <w:jc w:val="center"/>
               <w:rPr>
                 <w:rFonts w:ascii="Calibri" w:eastAsia="Times New Roman" w:hAnsi="Calibri" w:cs="Calibri"/>
@@ -3144,21 +3033,13 @@
         </w:tc>
         <w:tc>
           <w:tcPr>
-            <w:tcW w:w="1160" w:type="dxa"/>
-            <w:tcBorders>
-              <w:top w:val="nil"/>
-              <w:left w:val="nil"/>
-              <w:bottom w:val="nil"/>
-              <w:right w:val="nil"/>
-            </w:tcBorders>
-            <w:shd w:val="clear" w:color="auto" w:fill="auto"/>
+            <w:tcW w:w="1104" w:type="dxa"/>
             <w:noWrap/>
-            <w:vAlign w:val="bottom"/>
+            <w:vAlign w:val="center"/>
             <w:hideMark/>
           </w:tcPr>
           <w:p>
             <w:pPr>
-              <w:spacing w:after="0" w:line="240" w:lineRule="auto"/>
               <w:jc w:val="center"/>
               <w:rPr>
                 <w:rFonts w:ascii="Calibri" w:eastAsia="Times New Roman" w:hAnsi="Calibri" w:cs="Calibri"/>
@@ -3178,21 +3059,13 @@
         </w:tc>
         <w:tc>
           <w:tcPr>
-            <w:tcW w:w="1160" w:type="dxa"/>
-            <w:tcBorders>
-              <w:top w:val="nil"/>
-              <w:left w:val="nil"/>
-              <w:bottom w:val="nil"/>
-              <w:right w:val="nil"/>
-            </w:tcBorders>
-            <w:shd w:val="clear" w:color="auto" w:fill="auto"/>
+            <w:tcW w:w="1104" w:type="dxa"/>
             <w:noWrap/>
-            <w:vAlign w:val="bottom"/>
+            <w:vAlign w:val="center"/>
             <w:hideMark/>
           </w:tcPr>
           <w:p>
             <w:pPr>
-              <w:spacing w:after="0" w:line="240" w:lineRule="auto"/>
               <w:jc w:val="center"/>
               <w:rPr>
                 <w:rFonts w:ascii="Calibri" w:eastAsia="Times New Roman" w:hAnsi="Calibri" w:cs="Calibri"/>
@@ -3212,21 +3085,13 @@
         </w:tc>
         <w:tc>
           <w:tcPr>
-            <w:tcW w:w="1180" w:type="dxa"/>
-            <w:tcBorders>
-              <w:top w:val="nil"/>
-              <w:left w:val="nil"/>
-              <w:bottom w:val="nil"/>
-              <w:right w:val="nil"/>
-            </w:tcBorders>
-            <w:shd w:val="clear" w:color="auto" w:fill="auto"/>
+            <w:tcW w:w="1030" w:type="dxa"/>
             <w:noWrap/>
-            <w:vAlign w:val="bottom"/>
+            <w:vAlign w:val="center"/>
             <w:hideMark/>
           </w:tcPr>
           <w:p>
             <w:pPr>
-              <w:spacing w:after="0" w:line="240" w:lineRule="auto"/>
               <w:jc w:val="center"/>
               <w:rPr>
                 <w:rFonts w:ascii="Calibri" w:eastAsia="Times New Roman" w:hAnsi="Calibri" w:cs="Calibri"/>
@@ -3246,21 +3111,13 @@
         </w:tc>
         <w:tc>
           <w:tcPr>
-            <w:tcW w:w="1120" w:type="dxa"/>
-            <w:tcBorders>
-              <w:top w:val="nil"/>
-              <w:left w:val="nil"/>
-              <w:bottom w:val="nil"/>
-              <w:right w:val="nil"/>
-            </w:tcBorders>
-            <w:shd w:val="clear" w:color="auto" w:fill="auto"/>
+            <w:tcW w:w="1263" w:type="dxa"/>
             <w:noWrap/>
-            <w:vAlign w:val="bottom"/>
+            <w:vAlign w:val="center"/>
             <w:hideMark/>
           </w:tcPr>
           <w:p>
             <w:pPr>
-              <w:spacing w:after="0" w:line="240" w:lineRule="auto"/>
               <w:jc w:val="center"/>
               <w:rPr>
                 <w:rFonts w:ascii="Calibri" w:eastAsia="Times New Roman" w:hAnsi="Calibri" w:cs="Calibri"/>
@@ -3280,21 +3137,13 @@
         </w:tc>
         <w:tc>
           <w:tcPr>
-            <w:tcW w:w="1160" w:type="dxa"/>
-            <w:tcBorders>
-              <w:top w:val="nil"/>
-              <w:left w:val="nil"/>
-              <w:bottom w:val="nil"/>
-              <w:right w:val="nil"/>
-            </w:tcBorders>
-            <w:shd w:val="clear" w:color="auto" w:fill="auto"/>
+            <w:tcW w:w="1030" w:type="dxa"/>
             <w:noWrap/>
-            <w:vAlign w:val="bottom"/>
+            <w:vAlign w:val="center"/>
             <w:hideMark/>
           </w:tcPr>
           <w:p>
             <w:pPr>
-              <w:spacing w:after="0" w:line="240" w:lineRule="auto"/>
               <w:jc w:val="center"/>
               <w:rPr>
                 <w:rFonts w:ascii="Calibri" w:eastAsia="Times New Roman" w:hAnsi="Calibri" w:cs="Calibri"/>
@@ -3314,21 +3163,13 @@
         </w:tc>
         <w:tc>
           <w:tcPr>
-            <w:tcW w:w="1140" w:type="dxa"/>
-            <w:tcBorders>
-              <w:top w:val="nil"/>
-              <w:left w:val="nil"/>
-              <w:bottom w:val="nil"/>
-              <w:right w:val="nil"/>
-            </w:tcBorders>
-            <w:shd w:val="clear" w:color="auto" w:fill="auto"/>
+            <w:tcW w:w="1154" w:type="dxa"/>
             <w:noWrap/>
-            <w:vAlign w:val="bottom"/>
+            <w:vAlign w:val="center"/>
             <w:hideMark/>
           </w:tcPr>
           <w:p>
             <w:pPr>
-              <w:spacing w:after="0" w:line="240" w:lineRule="auto"/>
               <w:jc w:val="center"/>
               <w:rPr>
                 <w:rFonts w:ascii="Calibri" w:eastAsia="Times New Roman" w:hAnsi="Calibri" w:cs="Calibri"/>
@@ -3348,29 +3189,6 @@
         </w:tc>
       </w:tr>
     </w:tbl>
-    <w:p>
-      <w:pPr>
-        <w:spacing w:line="276" w:lineRule="auto"/>
-        <w:jc w:val="both"/>
-        <w:rPr>
-          <w:rFonts w:ascii="Arial" w:hAnsi="Arial" w:cs="Arial"/>
-          <w:b/>
-          <w:sz w:val="24"/>
-          <w:szCs w:val="24"/>
-        </w:rPr>
-      </w:pPr>
-    </w:p>
-    <w:p>
-      <w:pPr>
-        <w:spacing w:line="276" w:lineRule="auto"/>
-        <w:jc w:val="both"/>
-        <w:rPr>
-          <w:rFonts w:ascii="Arial" w:hAnsi="Arial" w:cs="Arial"/>
-          <w:sz w:val="24"/>
-          <w:szCs w:val="24"/>
-        </w:rPr>
-      </w:pPr>
-    </w:p>
     <w:p>
       <w:pPr>
         <w:spacing w:line="276" w:lineRule="auto"/>
@@ -3451,6 +3269,680 @@
         </w:drawing>
       </w:r>
     </w:p>
+    <w:tbl>
+      <w:tblPr>
+        <w:tblStyle w:val="TabelacomGrelha"/>
+        <w:tblW w:w="10240" w:type="dxa"/>
+        <w:tblInd w:w="-1168" w:type="dxa"/>
+        <w:tblLook w:val="04A0" w:firstRow="1" w:lastRow="0" w:firstColumn="1" w:lastColumn="0" w:noHBand="0" w:noVBand="1"/>
+      </w:tblPr>
+      <w:tblGrid>
+        <w:gridCol w:w="849"/>
+        <w:gridCol w:w="1066"/>
+        <w:gridCol w:w="1124"/>
+        <w:gridCol w:w="1104"/>
+        <w:gridCol w:w="1104"/>
+        <w:gridCol w:w="1104"/>
+        <w:gridCol w:w="1621"/>
+        <w:gridCol w:w="2268"/>
+      </w:tblGrid>
+      <w:tr>
+        <w:trPr>
+          <w:trHeight w:val="309"/>
+        </w:trPr>
+        <w:tc>
+          <w:tcPr>
+            <w:tcW w:w="849" w:type="dxa"/>
+            <w:tcBorders>
+              <w:top w:val="nil"/>
+              <w:left w:val="nil"/>
+              <w:bottom w:val="single" w:sz="4" w:space="0" w:color="auto"/>
+              <w:right w:val="single" w:sz="4" w:space="0" w:color="auto"/>
+            </w:tcBorders>
+            <w:noWrap/>
+            <w:hideMark/>
+          </w:tcPr>
+          <w:p>
+            <w:pPr>
+              <w:rPr>
+                <w:rFonts w:ascii="Times New Roman" w:eastAsia="Times New Roman" w:hAnsi="Times New Roman" w:cs="Times New Roman"/>
+                <w:sz w:val="24"/>
+                <w:szCs w:val="24"/>
+                <w:lang w:eastAsia="pt-PT"/>
+              </w:rPr>
+            </w:pPr>
+          </w:p>
+        </w:tc>
+        <w:tc>
+          <w:tcPr>
+            <w:tcW w:w="1066" w:type="dxa"/>
+            <w:tcBorders>
+              <w:left w:val="single" w:sz="4" w:space="0" w:color="auto"/>
+            </w:tcBorders>
+            <w:noWrap/>
+            <w:vAlign w:val="center"/>
+            <w:hideMark/>
+          </w:tcPr>
+          <w:p>
+            <w:pPr>
+              <w:jc w:val="center"/>
+              <w:rPr>
+                <w:rFonts w:ascii="Calibri" w:eastAsia="Times New Roman" w:hAnsi="Calibri" w:cs="Calibri"/>
+                <w:color w:val="000000"/>
+                <w:lang w:eastAsia="pt-PT"/>
+              </w:rPr>
+            </w:pPr>
+            <w:r>
+              <w:rPr>
+                <w:rFonts w:ascii="Calibri" w:eastAsia="Times New Roman" w:hAnsi="Calibri" w:cs="Calibri"/>
+                <w:color w:val="000000"/>
+                <w:lang w:eastAsia="pt-PT"/>
+              </w:rPr>
+              <w:t>Média</w:t>
+            </w:r>
+          </w:p>
+        </w:tc>
+        <w:tc>
+          <w:tcPr>
+            <w:tcW w:w="1124" w:type="dxa"/>
+            <w:noWrap/>
+            <w:vAlign w:val="center"/>
+            <w:hideMark/>
+          </w:tcPr>
+          <w:p>
+            <w:pPr>
+              <w:jc w:val="center"/>
+              <w:rPr>
+                <w:rFonts w:ascii="Calibri" w:eastAsia="Times New Roman" w:hAnsi="Calibri" w:cs="Calibri"/>
+                <w:color w:val="000000"/>
+                <w:lang w:eastAsia="pt-PT"/>
+              </w:rPr>
+            </w:pPr>
+            <w:r>
+              <w:rPr>
+                <w:rFonts w:ascii="Calibri" w:eastAsia="Times New Roman" w:hAnsi="Calibri" w:cs="Calibri"/>
+                <w:color w:val="000000"/>
+                <w:lang w:eastAsia="pt-PT"/>
+              </w:rPr>
+              <w:t>Mediana</w:t>
+            </w:r>
+          </w:p>
+        </w:tc>
+        <w:tc>
+          <w:tcPr>
+            <w:tcW w:w="1104" w:type="dxa"/>
+            <w:noWrap/>
+            <w:vAlign w:val="center"/>
+            <w:hideMark/>
+          </w:tcPr>
+          <w:p>
+            <w:pPr>
+              <w:jc w:val="center"/>
+              <w:rPr>
+                <w:rFonts w:ascii="Calibri" w:eastAsia="Times New Roman" w:hAnsi="Calibri" w:cs="Calibri"/>
+                <w:color w:val="000000"/>
+                <w:lang w:eastAsia="pt-PT"/>
+              </w:rPr>
+            </w:pPr>
+            <w:r>
+              <w:rPr>
+                <w:rFonts w:ascii="Calibri" w:eastAsia="Times New Roman" w:hAnsi="Calibri" w:cs="Calibri"/>
+                <w:color w:val="000000"/>
+                <w:lang w:eastAsia="pt-PT"/>
+              </w:rPr>
+              <w:t>Moda</w:t>
+            </w:r>
+          </w:p>
+        </w:tc>
+        <w:tc>
+          <w:tcPr>
+            <w:tcW w:w="1104" w:type="dxa"/>
+            <w:noWrap/>
+            <w:vAlign w:val="center"/>
+            <w:hideMark/>
+          </w:tcPr>
+          <w:p>
+            <w:pPr>
+              <w:jc w:val="center"/>
+              <w:rPr>
+                <w:rFonts w:ascii="Calibri" w:eastAsia="Times New Roman" w:hAnsi="Calibri" w:cs="Calibri"/>
+                <w:color w:val="000000"/>
+                <w:lang w:eastAsia="pt-PT"/>
+              </w:rPr>
+            </w:pPr>
+            <w:r>
+              <w:rPr>
+                <w:rFonts w:ascii="Calibri" w:eastAsia="Times New Roman" w:hAnsi="Calibri" w:cs="Calibri"/>
+                <w:color w:val="000000"/>
+                <w:lang w:eastAsia="pt-PT"/>
+              </w:rPr>
+              <w:t>1ºQuartil</w:t>
+            </w:r>
+          </w:p>
+        </w:tc>
+        <w:tc>
+          <w:tcPr>
+            <w:tcW w:w="1104" w:type="dxa"/>
+            <w:noWrap/>
+            <w:vAlign w:val="center"/>
+            <w:hideMark/>
+          </w:tcPr>
+          <w:p>
+            <w:pPr>
+              <w:jc w:val="center"/>
+              <w:rPr>
+                <w:rFonts w:ascii="Calibri" w:eastAsia="Times New Roman" w:hAnsi="Calibri" w:cs="Calibri"/>
+                <w:color w:val="000000"/>
+                <w:lang w:eastAsia="pt-PT"/>
+              </w:rPr>
+            </w:pPr>
+            <w:r>
+              <w:rPr>
+                <w:rFonts w:ascii="Calibri" w:eastAsia="Times New Roman" w:hAnsi="Calibri" w:cs="Calibri"/>
+                <w:color w:val="000000"/>
+                <w:lang w:eastAsia="pt-PT"/>
+              </w:rPr>
+              <w:t>3</w:t>
+            </w:r>
+            <w:r>
+              <w:rPr>
+                <w:rFonts w:ascii="Calibri" w:eastAsia="Times New Roman" w:hAnsi="Calibri" w:cs="Calibri"/>
+                <w:color w:val="000000"/>
+                <w:lang w:eastAsia="pt-PT"/>
+              </w:rPr>
+              <w:t>ºQuartil</w:t>
+            </w:r>
+          </w:p>
+        </w:tc>
+        <w:tc>
+          <w:tcPr>
+            <w:tcW w:w="1621" w:type="dxa"/>
+            <w:noWrap/>
+            <w:vAlign w:val="center"/>
+            <w:hideMark/>
+          </w:tcPr>
+          <w:p>
+            <w:pPr>
+              <w:jc w:val="center"/>
+              <w:rPr>
+                <w:rFonts w:ascii="Calibri" w:eastAsia="Times New Roman" w:hAnsi="Calibri" w:cs="Calibri"/>
+                <w:color w:val="000000"/>
+                <w:lang w:eastAsia="pt-PT"/>
+              </w:rPr>
+            </w:pPr>
+            <w:r>
+              <w:rPr>
+                <w:rFonts w:ascii="Calibri" w:eastAsia="Times New Roman" w:hAnsi="Calibri" w:cs="Calibri"/>
+                <w:color w:val="000000"/>
+                <w:lang w:eastAsia="pt-PT"/>
+              </w:rPr>
+              <w:t>Desvio Padrão</w:t>
+            </w:r>
+          </w:p>
+        </w:tc>
+        <w:tc>
+          <w:tcPr>
+            <w:tcW w:w="2268" w:type="dxa"/>
+            <w:noWrap/>
+            <w:vAlign w:val="center"/>
+            <w:hideMark/>
+          </w:tcPr>
+          <w:p>
+            <w:pPr>
+              <w:jc w:val="center"/>
+              <w:rPr>
+                <w:rFonts w:ascii="Calibri" w:eastAsia="Times New Roman" w:hAnsi="Calibri" w:cs="Calibri"/>
+                <w:color w:val="000000"/>
+                <w:lang w:eastAsia="pt-PT"/>
+              </w:rPr>
+            </w:pPr>
+            <w:r>
+              <w:rPr>
+                <w:rFonts w:ascii="Calibri" w:eastAsia="Times New Roman" w:hAnsi="Calibri" w:cs="Calibri"/>
+                <w:color w:val="000000"/>
+                <w:lang w:eastAsia="pt-PT"/>
+              </w:rPr>
+              <w:t xml:space="preserve">Intervalo de confiança </w:t>
+            </w:r>
+            <w:r>
+              <w:rPr>
+                <w:rFonts w:ascii="Calibri" w:eastAsia="Times New Roman" w:hAnsi="Calibri" w:cs="Calibri"/>
+                <w:color w:val="000000"/>
+                <w:lang w:eastAsia="pt-PT"/>
+              </w:rPr>
+              <w:t>α</w:t>
+            </w:r>
+            <w:r>
+              <w:rPr>
+                <w:rFonts w:ascii="Calibri" w:eastAsia="Times New Roman" w:hAnsi="Calibri" w:cs="Calibri"/>
+                <w:color w:val="000000"/>
+                <w:lang w:eastAsia="pt-PT"/>
+              </w:rPr>
+              <w:t xml:space="preserve"> = 0.1</w:t>
+            </w:r>
+          </w:p>
+        </w:tc>
+      </w:tr>
+      <w:tr>
+        <w:trPr>
+          <w:trHeight w:val="309"/>
+        </w:trPr>
+        <w:tc>
+          <w:tcPr>
+            <w:tcW w:w="849" w:type="dxa"/>
+            <w:tcBorders>
+              <w:top w:val="single" w:sz="4" w:space="0" w:color="auto"/>
+            </w:tcBorders>
+            <w:noWrap/>
+            <w:vAlign w:val="center"/>
+            <w:hideMark/>
+          </w:tcPr>
+          <w:p>
+            <w:pPr>
+              <w:jc w:val="center"/>
+              <w:rPr>
+                <w:rFonts w:ascii="Calibri" w:eastAsia="Times New Roman" w:hAnsi="Calibri" w:cs="Calibri"/>
+                <w:color w:val="000000"/>
+                <w:lang w:eastAsia="pt-PT"/>
+              </w:rPr>
+            </w:pPr>
+            <w:r>
+              <w:rPr>
+                <w:rFonts w:ascii="Calibri" w:eastAsia="Times New Roman" w:hAnsi="Calibri" w:cs="Calibri"/>
+                <w:color w:val="000000"/>
+                <w:lang w:eastAsia="pt-PT"/>
+              </w:rPr>
+              <w:t>Tempo</w:t>
+            </w:r>
+          </w:p>
+        </w:tc>
+        <w:tc>
+          <w:tcPr>
+            <w:tcW w:w="1066" w:type="dxa"/>
+            <w:noWrap/>
+            <w:vAlign w:val="center"/>
+          </w:tcPr>
+          <w:p>
+            <w:pPr>
+              <w:jc w:val="center"/>
+              <w:rPr>
+                <w:rFonts w:ascii="Calibri" w:eastAsia="Times New Roman" w:hAnsi="Calibri" w:cs="Calibri"/>
+                <w:color w:val="000000"/>
+                <w:lang w:eastAsia="pt-PT"/>
+              </w:rPr>
+            </w:pPr>
+            <w:r>
+              <w:rPr>
+                <w:rFonts w:ascii="Calibri" w:eastAsia="Times New Roman" w:hAnsi="Calibri" w:cs="Calibri"/>
+                <w:color w:val="000000"/>
+                <w:lang w:eastAsia="pt-PT"/>
+              </w:rPr>
+              <w:t>34.53</w:t>
+            </w:r>
+          </w:p>
+        </w:tc>
+        <w:tc>
+          <w:tcPr>
+            <w:tcW w:w="1124" w:type="dxa"/>
+            <w:noWrap/>
+            <w:vAlign w:val="center"/>
+          </w:tcPr>
+          <w:p>
+            <w:pPr>
+              <w:jc w:val="center"/>
+              <w:rPr>
+                <w:rFonts w:ascii="Calibri" w:eastAsia="Times New Roman" w:hAnsi="Calibri" w:cs="Calibri"/>
+                <w:color w:val="000000"/>
+                <w:lang w:eastAsia="pt-PT"/>
+              </w:rPr>
+            </w:pPr>
+            <w:r>
+              <w:rPr>
+                <w:rFonts w:ascii="Calibri" w:eastAsia="Times New Roman" w:hAnsi="Calibri" w:cs="Calibri"/>
+                <w:color w:val="000000"/>
+                <w:lang w:eastAsia="pt-PT"/>
+              </w:rPr>
+              <w:t>25</w:t>
+            </w:r>
+          </w:p>
+        </w:tc>
+        <w:tc>
+          <w:tcPr>
+            <w:tcW w:w="1104" w:type="dxa"/>
+            <w:noWrap/>
+            <w:vAlign w:val="center"/>
+          </w:tcPr>
+          <w:p>
+            <w:pPr>
+              <w:jc w:val="center"/>
+              <w:rPr>
+                <w:rFonts w:ascii="Calibri" w:eastAsia="Times New Roman" w:hAnsi="Calibri" w:cs="Calibri"/>
+                <w:color w:val="000000"/>
+                <w:lang w:eastAsia="pt-PT"/>
+              </w:rPr>
+            </w:pPr>
+            <w:r>
+              <w:rPr>
+                <w:rFonts w:ascii="Calibri" w:eastAsia="Times New Roman" w:hAnsi="Calibri" w:cs="Calibri"/>
+                <w:color w:val="000000"/>
+                <w:lang w:eastAsia="pt-PT"/>
+              </w:rPr>
+              <w:t>22</w:t>
+            </w:r>
+          </w:p>
+        </w:tc>
+        <w:tc>
+          <w:tcPr>
+            <w:tcW w:w="1104" w:type="dxa"/>
+            <w:noWrap/>
+            <w:vAlign w:val="center"/>
+          </w:tcPr>
+          <w:p>
+            <w:pPr>
+              <w:jc w:val="center"/>
+              <w:rPr>
+                <w:rFonts w:ascii="Calibri" w:eastAsia="Times New Roman" w:hAnsi="Calibri" w:cs="Calibri"/>
+                <w:color w:val="000000"/>
+                <w:lang w:eastAsia="pt-PT"/>
+              </w:rPr>
+            </w:pPr>
+            <w:r>
+              <w:rPr>
+                <w:rFonts w:ascii="Calibri" w:eastAsia="Times New Roman" w:hAnsi="Calibri" w:cs="Calibri"/>
+                <w:color w:val="000000"/>
+                <w:lang w:eastAsia="pt-PT"/>
+              </w:rPr>
+              <w:t>20</w:t>
+            </w:r>
+          </w:p>
+        </w:tc>
+        <w:tc>
+          <w:tcPr>
+            <w:tcW w:w="1104" w:type="dxa"/>
+            <w:noWrap/>
+            <w:vAlign w:val="center"/>
+          </w:tcPr>
+          <w:p>
+            <w:pPr>
+              <w:jc w:val="center"/>
+              <w:rPr>
+                <w:rFonts w:ascii="Calibri" w:eastAsia="Times New Roman" w:hAnsi="Calibri" w:cs="Calibri"/>
+                <w:color w:val="000000"/>
+                <w:lang w:eastAsia="pt-PT"/>
+              </w:rPr>
+            </w:pPr>
+            <w:r>
+              <w:rPr>
+                <w:rFonts w:ascii="Calibri" w:eastAsia="Times New Roman" w:hAnsi="Calibri" w:cs="Calibri"/>
+                <w:color w:val="000000"/>
+                <w:lang w:eastAsia="pt-PT"/>
+              </w:rPr>
+              <w:t>45</w:t>
+            </w:r>
+          </w:p>
+        </w:tc>
+        <w:tc>
+          <w:tcPr>
+            <w:tcW w:w="1621" w:type="dxa"/>
+            <w:noWrap/>
+            <w:vAlign w:val="center"/>
+          </w:tcPr>
+          <w:p>
+            <w:pPr>
+              <w:jc w:val="center"/>
+              <w:rPr>
+                <w:rFonts w:ascii="Calibri" w:eastAsia="Times New Roman" w:hAnsi="Calibri" w:cs="Calibri"/>
+                <w:color w:val="000000"/>
+                <w:lang w:eastAsia="pt-PT"/>
+              </w:rPr>
+            </w:pPr>
+            <w:r>
+              <w:rPr>
+                <w:rFonts w:ascii="Calibri" w:eastAsia="Times New Roman" w:hAnsi="Calibri" w:cs="Calibri"/>
+                <w:color w:val="000000"/>
+                <w:lang w:eastAsia="pt-PT"/>
+              </w:rPr>
+              <w:t>19.999</w:t>
+            </w:r>
+          </w:p>
+        </w:tc>
+        <w:tc>
+          <w:tcPr>
+            <w:tcW w:w="2268" w:type="dxa"/>
+            <w:noWrap/>
+            <w:vAlign w:val="center"/>
+            <w:hideMark/>
+          </w:tcPr>
+          <w:p>
+            <w:pPr>
+              <w:jc w:val="center"/>
+              <w:rPr>
+                <w:rFonts w:ascii="Calibri" w:eastAsia="Times New Roman" w:hAnsi="Calibri" w:cs="Calibri"/>
+                <w:color w:val="000000"/>
+                <w:lang w:eastAsia="pt-PT"/>
+              </w:rPr>
+            </w:pPr>
+            <w:r>
+              <w:rPr>
+                <w:rFonts w:ascii="Calibri" w:eastAsia="Times New Roman" w:hAnsi="Calibri" w:cs="Calibri"/>
+                <w:color w:val="000000"/>
+                <w:lang w:eastAsia="pt-PT"/>
+              </w:rPr>
+              <w:t>]26.040,43.027[</w:t>
+            </w:r>
+          </w:p>
+        </w:tc>
+      </w:tr>
+      <w:tr>
+        <w:trPr>
+          <w:trHeight w:val="309"/>
+        </w:trPr>
+        <w:tc>
+          <w:tcPr>
+            <w:tcW w:w="849" w:type="dxa"/>
+            <w:noWrap/>
+            <w:vAlign w:val="center"/>
+            <w:hideMark/>
+          </w:tcPr>
+          <w:p>
+            <w:pPr>
+              <w:jc w:val="center"/>
+              <w:rPr>
+                <w:rFonts w:ascii="Calibri" w:eastAsia="Times New Roman" w:hAnsi="Calibri" w:cs="Calibri"/>
+                <w:color w:val="000000"/>
+                <w:lang w:eastAsia="pt-PT"/>
+              </w:rPr>
+            </w:pPr>
+            <w:proofErr w:type="spellStart"/>
+            <w:r>
+              <w:rPr>
+                <w:rFonts w:ascii="Calibri" w:eastAsia="Times New Roman" w:hAnsi="Calibri" w:cs="Calibri"/>
+                <w:color w:val="000000"/>
+                <w:lang w:eastAsia="pt-PT"/>
+              </w:rPr>
+              <w:t>Clicks</w:t>
+            </w:r>
+            <w:proofErr w:type="spellEnd"/>
+          </w:p>
+        </w:tc>
+        <w:tc>
+          <w:tcPr>
+            <w:tcW w:w="1066" w:type="dxa"/>
+            <w:noWrap/>
+            <w:vAlign w:val="center"/>
+          </w:tcPr>
+          <w:p>
+            <w:pPr>
+              <w:jc w:val="center"/>
+              <w:rPr>
+                <w:rFonts w:ascii="Calibri" w:eastAsia="Times New Roman" w:hAnsi="Calibri" w:cs="Calibri"/>
+                <w:color w:val="000000"/>
+                <w:lang w:eastAsia="pt-PT"/>
+              </w:rPr>
+            </w:pPr>
+            <w:r>
+              <w:rPr>
+                <w:rFonts w:ascii="Calibri" w:eastAsia="Times New Roman" w:hAnsi="Calibri" w:cs="Calibri"/>
+                <w:color w:val="000000"/>
+                <w:lang w:eastAsia="pt-PT"/>
+              </w:rPr>
+              <w:t>9</w:t>
+            </w:r>
+          </w:p>
+        </w:tc>
+        <w:tc>
+          <w:tcPr>
+            <w:tcW w:w="1124" w:type="dxa"/>
+            <w:noWrap/>
+            <w:vAlign w:val="center"/>
+          </w:tcPr>
+          <w:p>
+            <w:pPr>
+              <w:jc w:val="center"/>
+              <w:rPr>
+                <w:rFonts w:ascii="Calibri" w:eastAsia="Times New Roman" w:hAnsi="Calibri" w:cs="Calibri"/>
+                <w:color w:val="000000"/>
+                <w:lang w:eastAsia="pt-PT"/>
+              </w:rPr>
+            </w:pPr>
+            <w:r>
+              <w:rPr>
+                <w:rFonts w:ascii="Calibri" w:eastAsia="Times New Roman" w:hAnsi="Calibri" w:cs="Calibri"/>
+                <w:color w:val="000000"/>
+                <w:lang w:eastAsia="pt-PT"/>
+              </w:rPr>
+              <w:t>9</w:t>
+            </w:r>
+          </w:p>
+        </w:tc>
+        <w:tc>
+          <w:tcPr>
+            <w:tcW w:w="1104" w:type="dxa"/>
+            <w:noWrap/>
+            <w:vAlign w:val="center"/>
+          </w:tcPr>
+          <w:p>
+            <w:pPr>
+              <w:jc w:val="center"/>
+              <w:rPr>
+                <w:rFonts w:ascii="Calibri" w:eastAsia="Times New Roman" w:hAnsi="Calibri" w:cs="Calibri"/>
+                <w:color w:val="000000"/>
+                <w:lang w:eastAsia="pt-PT"/>
+              </w:rPr>
+            </w:pPr>
+            <w:r>
+              <w:rPr>
+                <w:rFonts w:ascii="Calibri" w:eastAsia="Times New Roman" w:hAnsi="Calibri" w:cs="Calibri"/>
+                <w:color w:val="000000"/>
+                <w:lang w:eastAsia="pt-PT"/>
+              </w:rPr>
+              <w:t>11</w:t>
+            </w:r>
+          </w:p>
+        </w:tc>
+        <w:tc>
+          <w:tcPr>
+            <w:tcW w:w="1104" w:type="dxa"/>
+            <w:noWrap/>
+            <w:vAlign w:val="center"/>
+          </w:tcPr>
+          <w:p>
+            <w:pPr>
+              <w:jc w:val="center"/>
+              <w:rPr>
+                <w:rFonts w:ascii="Calibri" w:eastAsia="Times New Roman" w:hAnsi="Calibri" w:cs="Calibri"/>
+                <w:color w:val="000000"/>
+                <w:lang w:eastAsia="pt-PT"/>
+              </w:rPr>
+            </w:pPr>
+            <w:r>
+              <w:rPr>
+                <w:rFonts w:ascii="Calibri" w:eastAsia="Times New Roman" w:hAnsi="Calibri" w:cs="Calibri"/>
+                <w:color w:val="000000"/>
+                <w:lang w:eastAsia="pt-PT"/>
+              </w:rPr>
+              <w:t>7</w:t>
+            </w:r>
+          </w:p>
+        </w:tc>
+        <w:tc>
+          <w:tcPr>
+            <w:tcW w:w="1104" w:type="dxa"/>
+            <w:noWrap/>
+            <w:vAlign w:val="center"/>
+          </w:tcPr>
+          <w:p>
+            <w:pPr>
+              <w:jc w:val="center"/>
+              <w:rPr>
+                <w:rFonts w:ascii="Calibri" w:eastAsia="Times New Roman" w:hAnsi="Calibri" w:cs="Calibri"/>
+                <w:color w:val="000000"/>
+                <w:lang w:eastAsia="pt-PT"/>
+              </w:rPr>
+            </w:pPr>
+            <w:r>
+              <w:rPr>
+                <w:rFonts w:ascii="Calibri" w:eastAsia="Times New Roman" w:hAnsi="Calibri" w:cs="Calibri"/>
+                <w:color w:val="000000"/>
+                <w:lang w:eastAsia="pt-PT"/>
+              </w:rPr>
+              <w:t>11</w:t>
+            </w:r>
+          </w:p>
+        </w:tc>
+        <w:tc>
+          <w:tcPr>
+            <w:tcW w:w="1621" w:type="dxa"/>
+            <w:noWrap/>
+            <w:vAlign w:val="center"/>
+          </w:tcPr>
+          <w:p>
+            <w:pPr>
+              <w:jc w:val="center"/>
+              <w:rPr>
+                <w:rFonts w:ascii="Calibri" w:eastAsia="Times New Roman" w:hAnsi="Calibri" w:cs="Calibri"/>
+                <w:color w:val="000000"/>
+                <w:lang w:eastAsia="pt-PT"/>
+              </w:rPr>
+            </w:pPr>
+            <w:r>
+              <w:rPr>
+                <w:rFonts w:ascii="Calibri" w:eastAsia="Times New Roman" w:hAnsi="Calibri" w:cs="Calibri"/>
+                <w:color w:val="000000"/>
+                <w:lang w:eastAsia="pt-PT"/>
+              </w:rPr>
+              <w:t>1.774</w:t>
+            </w:r>
+          </w:p>
+        </w:tc>
+        <w:tc>
+          <w:tcPr>
+            <w:tcW w:w="2268" w:type="dxa"/>
+            <w:noWrap/>
+            <w:vAlign w:val="center"/>
+            <w:hideMark/>
+          </w:tcPr>
+          <w:p>
+            <w:pPr>
+              <w:jc w:val="center"/>
+              <w:rPr>
+                <w:rFonts w:ascii="Calibri" w:eastAsia="Times New Roman" w:hAnsi="Calibri" w:cs="Calibri"/>
+                <w:color w:val="000000"/>
+                <w:lang w:eastAsia="pt-PT"/>
+              </w:rPr>
+            </w:pPr>
+            <w:r>
+              <w:rPr>
+                <w:rFonts w:ascii="Calibri" w:eastAsia="Times New Roman" w:hAnsi="Calibri" w:cs="Calibri"/>
+                <w:color w:val="000000"/>
+                <w:lang w:eastAsia="pt-PT"/>
+              </w:rPr>
+              <w:t>]8.318,9.825[</w:t>
+            </w:r>
+          </w:p>
+        </w:tc>
+      </w:tr>
+    </w:tbl>
     <w:p>
       <w:pPr>
         <w:spacing w:line="276" w:lineRule="auto"/>
@@ -3542,6 +4034,707 @@
         </w:drawing>
       </w:r>
     </w:p>
+    <w:tbl>
+      <w:tblPr>
+        <w:tblStyle w:val="TabelacomGrelha"/>
+        <w:tblW w:w="10240" w:type="dxa"/>
+        <w:tblInd w:w="-1168" w:type="dxa"/>
+        <w:tblLook w:val="04A0" w:firstRow="1" w:lastRow="0" w:firstColumn="1" w:lastColumn="0" w:noHBand="0" w:noVBand="1"/>
+      </w:tblPr>
+      <w:tblGrid>
+        <w:gridCol w:w="849"/>
+        <w:gridCol w:w="1066"/>
+        <w:gridCol w:w="1124"/>
+        <w:gridCol w:w="1104"/>
+        <w:gridCol w:w="1104"/>
+        <w:gridCol w:w="1104"/>
+        <w:gridCol w:w="1621"/>
+        <w:gridCol w:w="2268"/>
+      </w:tblGrid>
+      <w:tr>
+        <w:trPr>
+          <w:trHeight w:val="309"/>
+        </w:trPr>
+        <w:tc>
+          <w:tcPr>
+            <w:tcW w:w="849" w:type="dxa"/>
+            <w:tcBorders>
+              <w:top w:val="nil"/>
+              <w:left w:val="nil"/>
+              <w:bottom w:val="single" w:sz="4" w:space="0" w:color="auto"/>
+              <w:right w:val="single" w:sz="4" w:space="0" w:color="auto"/>
+            </w:tcBorders>
+            <w:noWrap/>
+            <w:hideMark/>
+          </w:tcPr>
+          <w:p>
+            <w:pPr>
+              <w:rPr>
+                <w:rFonts w:ascii="Times New Roman" w:eastAsia="Times New Roman" w:hAnsi="Times New Roman" w:cs="Times New Roman"/>
+                <w:sz w:val="24"/>
+                <w:szCs w:val="24"/>
+                <w:lang w:eastAsia="pt-PT"/>
+              </w:rPr>
+            </w:pPr>
+          </w:p>
+        </w:tc>
+        <w:tc>
+          <w:tcPr>
+            <w:tcW w:w="1066" w:type="dxa"/>
+            <w:tcBorders>
+              <w:left w:val="single" w:sz="4" w:space="0" w:color="auto"/>
+            </w:tcBorders>
+            <w:noWrap/>
+            <w:vAlign w:val="center"/>
+            <w:hideMark/>
+          </w:tcPr>
+          <w:p>
+            <w:pPr>
+              <w:jc w:val="center"/>
+              <w:rPr>
+                <w:rFonts w:ascii="Calibri" w:eastAsia="Times New Roman" w:hAnsi="Calibri" w:cs="Calibri"/>
+                <w:color w:val="000000"/>
+                <w:lang w:eastAsia="pt-PT"/>
+              </w:rPr>
+            </w:pPr>
+            <w:r>
+              <w:rPr>
+                <w:rFonts w:ascii="Calibri" w:eastAsia="Times New Roman" w:hAnsi="Calibri" w:cs="Calibri"/>
+                <w:color w:val="000000"/>
+                <w:lang w:eastAsia="pt-PT"/>
+              </w:rPr>
+              <w:t>Média</w:t>
+            </w:r>
+          </w:p>
+        </w:tc>
+        <w:tc>
+          <w:tcPr>
+            <w:tcW w:w="1124" w:type="dxa"/>
+            <w:noWrap/>
+            <w:vAlign w:val="center"/>
+            <w:hideMark/>
+          </w:tcPr>
+          <w:p>
+            <w:pPr>
+              <w:jc w:val="center"/>
+              <w:rPr>
+                <w:rFonts w:ascii="Calibri" w:eastAsia="Times New Roman" w:hAnsi="Calibri" w:cs="Calibri"/>
+                <w:color w:val="000000"/>
+                <w:lang w:eastAsia="pt-PT"/>
+              </w:rPr>
+            </w:pPr>
+            <w:r>
+              <w:rPr>
+                <w:rFonts w:ascii="Calibri" w:eastAsia="Times New Roman" w:hAnsi="Calibri" w:cs="Calibri"/>
+                <w:color w:val="000000"/>
+                <w:lang w:eastAsia="pt-PT"/>
+              </w:rPr>
+              <w:t>Mediana</w:t>
+            </w:r>
+          </w:p>
+        </w:tc>
+        <w:tc>
+          <w:tcPr>
+            <w:tcW w:w="1104" w:type="dxa"/>
+            <w:noWrap/>
+            <w:vAlign w:val="center"/>
+            <w:hideMark/>
+          </w:tcPr>
+          <w:p>
+            <w:pPr>
+              <w:jc w:val="center"/>
+              <w:rPr>
+                <w:rFonts w:ascii="Calibri" w:eastAsia="Times New Roman" w:hAnsi="Calibri" w:cs="Calibri"/>
+                <w:color w:val="000000"/>
+                <w:lang w:eastAsia="pt-PT"/>
+              </w:rPr>
+            </w:pPr>
+            <w:r>
+              <w:rPr>
+                <w:rFonts w:ascii="Calibri" w:eastAsia="Times New Roman" w:hAnsi="Calibri" w:cs="Calibri"/>
+                <w:color w:val="000000"/>
+                <w:lang w:eastAsia="pt-PT"/>
+              </w:rPr>
+              <w:t>Moda</w:t>
+            </w:r>
+          </w:p>
+        </w:tc>
+        <w:tc>
+          <w:tcPr>
+            <w:tcW w:w="1104" w:type="dxa"/>
+            <w:noWrap/>
+            <w:vAlign w:val="center"/>
+            <w:hideMark/>
+          </w:tcPr>
+          <w:p>
+            <w:pPr>
+              <w:jc w:val="center"/>
+              <w:rPr>
+                <w:rFonts w:ascii="Calibri" w:eastAsia="Times New Roman" w:hAnsi="Calibri" w:cs="Calibri"/>
+                <w:color w:val="000000"/>
+                <w:lang w:eastAsia="pt-PT"/>
+              </w:rPr>
+            </w:pPr>
+            <w:r>
+              <w:rPr>
+                <w:rFonts w:ascii="Calibri" w:eastAsia="Times New Roman" w:hAnsi="Calibri" w:cs="Calibri"/>
+                <w:color w:val="000000"/>
+                <w:lang w:eastAsia="pt-PT"/>
+              </w:rPr>
+              <w:t>1ºQuartil</w:t>
+            </w:r>
+          </w:p>
+        </w:tc>
+        <w:tc>
+          <w:tcPr>
+            <w:tcW w:w="1104" w:type="dxa"/>
+            <w:noWrap/>
+            <w:vAlign w:val="center"/>
+            <w:hideMark/>
+          </w:tcPr>
+          <w:p>
+            <w:pPr>
+              <w:jc w:val="center"/>
+              <w:rPr>
+                <w:rFonts w:ascii="Calibri" w:eastAsia="Times New Roman" w:hAnsi="Calibri" w:cs="Calibri"/>
+                <w:color w:val="000000"/>
+                <w:lang w:eastAsia="pt-PT"/>
+              </w:rPr>
+            </w:pPr>
+            <w:r>
+              <w:rPr>
+                <w:rFonts w:ascii="Calibri" w:eastAsia="Times New Roman" w:hAnsi="Calibri" w:cs="Calibri"/>
+                <w:color w:val="000000"/>
+                <w:lang w:eastAsia="pt-PT"/>
+              </w:rPr>
+              <w:t>3ºQuartil</w:t>
+            </w:r>
+          </w:p>
+        </w:tc>
+        <w:tc>
+          <w:tcPr>
+            <w:tcW w:w="1621" w:type="dxa"/>
+            <w:noWrap/>
+            <w:vAlign w:val="center"/>
+            <w:hideMark/>
+          </w:tcPr>
+          <w:p>
+            <w:pPr>
+              <w:jc w:val="center"/>
+              <w:rPr>
+                <w:rFonts w:ascii="Calibri" w:eastAsia="Times New Roman" w:hAnsi="Calibri" w:cs="Calibri"/>
+                <w:color w:val="000000"/>
+                <w:lang w:eastAsia="pt-PT"/>
+              </w:rPr>
+            </w:pPr>
+            <w:r>
+              <w:rPr>
+                <w:rFonts w:ascii="Calibri" w:eastAsia="Times New Roman" w:hAnsi="Calibri" w:cs="Calibri"/>
+                <w:color w:val="000000"/>
+                <w:lang w:eastAsia="pt-PT"/>
+              </w:rPr>
+              <w:t>Desvio Padrão</w:t>
+            </w:r>
+          </w:p>
+        </w:tc>
+        <w:tc>
+          <w:tcPr>
+            <w:tcW w:w="2268" w:type="dxa"/>
+            <w:noWrap/>
+            <w:vAlign w:val="center"/>
+            <w:hideMark/>
+          </w:tcPr>
+          <w:p>
+            <w:pPr>
+              <w:jc w:val="center"/>
+              <w:rPr>
+                <w:rFonts w:ascii="Calibri" w:eastAsia="Times New Roman" w:hAnsi="Calibri" w:cs="Calibri"/>
+                <w:color w:val="000000"/>
+                <w:lang w:eastAsia="pt-PT"/>
+              </w:rPr>
+            </w:pPr>
+            <w:r>
+              <w:rPr>
+                <w:rFonts w:ascii="Calibri" w:eastAsia="Times New Roman" w:hAnsi="Calibri" w:cs="Calibri"/>
+                <w:color w:val="000000"/>
+                <w:lang w:eastAsia="pt-PT"/>
+              </w:rPr>
+              <w:t xml:space="preserve">Intervalo de confiança </w:t>
+            </w:r>
+            <w:r>
+              <w:rPr>
+                <w:rFonts w:ascii="Calibri" w:eastAsia="Times New Roman" w:hAnsi="Calibri" w:cs="Calibri"/>
+                <w:color w:val="000000"/>
+                <w:lang w:eastAsia="pt-PT"/>
+              </w:rPr>
+              <w:t>α</w:t>
+            </w:r>
+            <w:r>
+              <w:rPr>
+                <w:rFonts w:ascii="Calibri" w:eastAsia="Times New Roman" w:hAnsi="Calibri" w:cs="Calibri"/>
+                <w:color w:val="000000"/>
+                <w:lang w:eastAsia="pt-PT"/>
+              </w:rPr>
+              <w:t xml:space="preserve"> = 0.1</w:t>
+            </w:r>
+          </w:p>
+        </w:tc>
+      </w:tr>
+      <w:tr>
+        <w:trPr>
+          <w:trHeight w:val="309"/>
+        </w:trPr>
+        <w:tc>
+          <w:tcPr>
+            <w:tcW w:w="849" w:type="dxa"/>
+            <w:tcBorders>
+              <w:top w:val="single" w:sz="4" w:space="0" w:color="auto"/>
+            </w:tcBorders>
+            <w:noWrap/>
+            <w:vAlign w:val="center"/>
+            <w:hideMark/>
+          </w:tcPr>
+          <w:p>
+            <w:pPr>
+              <w:jc w:val="center"/>
+              <w:rPr>
+                <w:rFonts w:ascii="Calibri" w:eastAsia="Times New Roman" w:hAnsi="Calibri" w:cs="Calibri"/>
+                <w:color w:val="000000"/>
+                <w:lang w:eastAsia="pt-PT"/>
+              </w:rPr>
+            </w:pPr>
+            <w:r>
+              <w:rPr>
+                <w:rFonts w:ascii="Calibri" w:eastAsia="Times New Roman" w:hAnsi="Calibri" w:cs="Calibri"/>
+                <w:color w:val="000000"/>
+                <w:lang w:eastAsia="pt-PT"/>
+              </w:rPr>
+              <w:t>Tempo</w:t>
+            </w:r>
+          </w:p>
+        </w:tc>
+        <w:tc>
+          <w:tcPr>
+            <w:tcW w:w="1066" w:type="dxa"/>
+            <w:noWrap/>
+            <w:vAlign w:val="center"/>
+          </w:tcPr>
+          <w:p>
+            <w:pPr>
+              <w:jc w:val="center"/>
+              <w:rPr>
+                <w:rFonts w:ascii="Calibri" w:eastAsia="Times New Roman" w:hAnsi="Calibri" w:cs="Calibri"/>
+                <w:color w:val="000000"/>
+                <w:lang w:eastAsia="pt-PT"/>
+              </w:rPr>
+            </w:pPr>
+            <w:r>
+              <w:rPr>
+                <w:rFonts w:ascii="Calibri" w:eastAsia="Times New Roman" w:hAnsi="Calibri" w:cs="Calibri"/>
+                <w:color w:val="000000"/>
+                <w:lang w:eastAsia="pt-PT"/>
+              </w:rPr>
+              <w:t>48.333</w:t>
+            </w:r>
+          </w:p>
+        </w:tc>
+        <w:tc>
+          <w:tcPr>
+            <w:tcW w:w="1124" w:type="dxa"/>
+            <w:noWrap/>
+            <w:vAlign w:val="center"/>
+          </w:tcPr>
+          <w:p>
+            <w:pPr>
+              <w:jc w:val="center"/>
+              <w:rPr>
+                <w:rFonts w:ascii="Calibri" w:eastAsia="Times New Roman" w:hAnsi="Calibri" w:cs="Calibri"/>
+                <w:color w:val="000000"/>
+                <w:lang w:eastAsia="pt-PT"/>
+              </w:rPr>
+            </w:pPr>
+            <w:r>
+              <w:rPr>
+                <w:rFonts w:ascii="Calibri" w:eastAsia="Times New Roman" w:hAnsi="Calibri" w:cs="Calibri"/>
+                <w:color w:val="000000"/>
+                <w:lang w:eastAsia="pt-PT"/>
+              </w:rPr>
+              <w:t>34</w:t>
+            </w:r>
+          </w:p>
+        </w:tc>
+        <w:tc>
+          <w:tcPr>
+            <w:tcW w:w="1104" w:type="dxa"/>
+            <w:noWrap/>
+            <w:vAlign w:val="center"/>
+          </w:tcPr>
+          <w:p>
+            <w:pPr>
+              <w:jc w:val="center"/>
+              <w:rPr>
+                <w:rFonts w:ascii="Calibri" w:eastAsia="Times New Roman" w:hAnsi="Calibri" w:cs="Calibri"/>
+                <w:color w:val="000000"/>
+                <w:lang w:eastAsia="pt-PT"/>
+              </w:rPr>
+            </w:pPr>
+            <w:r>
+              <w:rPr>
+                <w:rFonts w:ascii="Calibri" w:eastAsia="Times New Roman" w:hAnsi="Calibri" w:cs="Calibri"/>
+                <w:color w:val="000000"/>
+                <w:lang w:eastAsia="pt-PT"/>
+              </w:rPr>
+              <w:t>27</w:t>
+            </w:r>
+          </w:p>
+        </w:tc>
+        <w:tc>
+          <w:tcPr>
+            <w:tcW w:w="1104" w:type="dxa"/>
+            <w:noWrap/>
+            <w:vAlign w:val="center"/>
+          </w:tcPr>
+          <w:p>
+            <w:pPr>
+              <w:jc w:val="center"/>
+              <w:rPr>
+                <w:rFonts w:ascii="Calibri" w:eastAsia="Times New Roman" w:hAnsi="Calibri" w:cs="Calibri"/>
+                <w:color w:val="000000"/>
+                <w:lang w:eastAsia="pt-PT"/>
+              </w:rPr>
+            </w:pPr>
+            <w:r>
+              <w:rPr>
+                <w:rFonts w:ascii="Calibri" w:eastAsia="Times New Roman" w:hAnsi="Calibri" w:cs="Calibri"/>
+                <w:color w:val="000000"/>
+                <w:lang w:eastAsia="pt-PT"/>
+              </w:rPr>
+              <w:t>26</w:t>
+            </w:r>
+          </w:p>
+        </w:tc>
+        <w:tc>
+          <w:tcPr>
+            <w:tcW w:w="1104" w:type="dxa"/>
+            <w:noWrap/>
+            <w:vAlign w:val="center"/>
+          </w:tcPr>
+          <w:p>
+            <w:pPr>
+              <w:jc w:val="center"/>
+              <w:rPr>
+                <w:rFonts w:ascii="Calibri" w:eastAsia="Times New Roman" w:hAnsi="Calibri" w:cs="Calibri"/>
+                <w:color w:val="000000"/>
+                <w:lang w:eastAsia="pt-PT"/>
+              </w:rPr>
+            </w:pPr>
+            <w:r>
+              <w:rPr>
+                <w:rFonts w:ascii="Calibri" w:eastAsia="Times New Roman" w:hAnsi="Calibri" w:cs="Calibri"/>
+                <w:color w:val="000000"/>
+                <w:lang w:eastAsia="pt-PT"/>
+              </w:rPr>
+              <w:t>56</w:t>
+            </w:r>
+          </w:p>
+        </w:tc>
+        <w:tc>
+          <w:tcPr>
+            <w:tcW w:w="1621" w:type="dxa"/>
+            <w:noWrap/>
+            <w:vAlign w:val="center"/>
+          </w:tcPr>
+          <w:p>
+            <w:pPr>
+              <w:jc w:val="center"/>
+              <w:rPr>
+                <w:rFonts w:ascii="Calibri" w:eastAsia="Times New Roman" w:hAnsi="Calibri" w:cs="Calibri"/>
+                <w:color w:val="000000"/>
+                <w:lang w:eastAsia="pt-PT"/>
+              </w:rPr>
+            </w:pPr>
+            <w:r>
+              <w:rPr>
+                <w:rFonts w:ascii="Calibri" w:eastAsia="Times New Roman" w:hAnsi="Calibri" w:cs="Calibri"/>
+                <w:color w:val="000000"/>
+                <w:lang w:eastAsia="pt-PT"/>
+              </w:rPr>
+              <w:t>30.298</w:t>
+            </w:r>
+          </w:p>
+        </w:tc>
+        <w:tc>
+          <w:tcPr>
+            <w:tcW w:w="2268" w:type="dxa"/>
+            <w:noWrap/>
+            <w:vAlign w:val="center"/>
+            <w:hideMark/>
+          </w:tcPr>
+          <w:p>
+            <w:pPr>
+              <w:jc w:val="center"/>
+              <w:rPr>
+                <w:rFonts w:ascii="Calibri" w:eastAsia="Times New Roman" w:hAnsi="Calibri" w:cs="Calibri"/>
+                <w:color w:val="000000"/>
+                <w:lang w:eastAsia="pt-PT"/>
+              </w:rPr>
+            </w:pPr>
+            <w:r>
+              <w:rPr>
+                <w:rFonts w:ascii="Calibri" w:eastAsia="Times New Roman" w:hAnsi="Calibri" w:cs="Calibri"/>
+                <w:color w:val="000000"/>
+                <w:lang w:eastAsia="pt-PT"/>
+              </w:rPr>
+              <w:t>] 35.466,61.201</w:t>
+            </w:r>
+            <w:r>
+              <w:rPr>
+                <w:rFonts w:ascii="Calibri" w:eastAsia="Times New Roman" w:hAnsi="Calibri" w:cs="Calibri"/>
+                <w:color w:val="000000"/>
+                <w:lang w:eastAsia="pt-PT"/>
+              </w:rPr>
+              <w:t>[</w:t>
+            </w:r>
+          </w:p>
+        </w:tc>
+      </w:tr>
+      <w:tr>
+        <w:trPr>
+          <w:trHeight w:val="309"/>
+        </w:trPr>
+        <w:tc>
+          <w:tcPr>
+            <w:tcW w:w="849" w:type="dxa"/>
+            <w:noWrap/>
+            <w:vAlign w:val="center"/>
+            <w:hideMark/>
+          </w:tcPr>
+          <w:p>
+            <w:pPr>
+              <w:jc w:val="center"/>
+              <w:rPr>
+                <w:rFonts w:ascii="Calibri" w:eastAsia="Times New Roman" w:hAnsi="Calibri" w:cs="Calibri"/>
+                <w:color w:val="000000"/>
+                <w:lang w:eastAsia="pt-PT"/>
+              </w:rPr>
+            </w:pPr>
+            <w:proofErr w:type="spellStart"/>
+            <w:r>
+              <w:rPr>
+                <w:rFonts w:ascii="Calibri" w:eastAsia="Times New Roman" w:hAnsi="Calibri" w:cs="Calibri"/>
+                <w:color w:val="000000"/>
+                <w:lang w:eastAsia="pt-PT"/>
+              </w:rPr>
+              <w:t>Clicks</w:t>
+            </w:r>
+            <w:proofErr w:type="spellEnd"/>
+          </w:p>
+        </w:tc>
+        <w:tc>
+          <w:tcPr>
+            <w:tcW w:w="1066" w:type="dxa"/>
+            <w:noWrap/>
+            <w:vAlign w:val="center"/>
+          </w:tcPr>
+          <w:p>
+            <w:pPr>
+              <w:jc w:val="center"/>
+              <w:rPr>
+                <w:rFonts w:ascii="Calibri" w:eastAsia="Times New Roman" w:hAnsi="Calibri" w:cs="Calibri"/>
+                <w:color w:val="000000"/>
+                <w:lang w:eastAsia="pt-PT"/>
+              </w:rPr>
+            </w:pPr>
+            <w:r>
+              <w:rPr>
+                <w:rFonts w:ascii="Calibri" w:eastAsia="Times New Roman" w:hAnsi="Calibri" w:cs="Calibri"/>
+                <w:color w:val="000000"/>
+                <w:lang w:eastAsia="pt-PT"/>
+              </w:rPr>
+              <w:t>16</w:t>
+            </w:r>
+          </w:p>
+        </w:tc>
+        <w:tc>
+          <w:tcPr>
+            <w:tcW w:w="1124" w:type="dxa"/>
+            <w:noWrap/>
+            <w:vAlign w:val="center"/>
+          </w:tcPr>
+          <w:p>
+            <w:pPr>
+              <w:jc w:val="center"/>
+              <w:rPr>
+                <w:rFonts w:ascii="Calibri" w:eastAsia="Times New Roman" w:hAnsi="Calibri" w:cs="Calibri"/>
+                <w:color w:val="000000"/>
+                <w:lang w:eastAsia="pt-PT"/>
+              </w:rPr>
+            </w:pPr>
+            <w:r>
+              <w:rPr>
+                <w:rFonts w:ascii="Calibri" w:eastAsia="Times New Roman" w:hAnsi="Calibri" w:cs="Calibri"/>
+                <w:color w:val="000000"/>
+                <w:lang w:eastAsia="pt-PT"/>
+              </w:rPr>
+              <w:t>14</w:t>
+            </w:r>
+          </w:p>
+        </w:tc>
+        <w:tc>
+          <w:tcPr>
+            <w:tcW w:w="1104" w:type="dxa"/>
+            <w:noWrap/>
+            <w:vAlign w:val="center"/>
+          </w:tcPr>
+          <w:p>
+            <w:pPr>
+              <w:jc w:val="center"/>
+              <w:rPr>
+                <w:rFonts w:ascii="Calibri" w:eastAsia="Times New Roman" w:hAnsi="Calibri" w:cs="Calibri"/>
+                <w:color w:val="000000"/>
+                <w:lang w:eastAsia="pt-PT"/>
+              </w:rPr>
+            </w:pPr>
+            <w:r>
+              <w:rPr>
+                <w:rFonts w:ascii="Calibri" w:eastAsia="Times New Roman" w:hAnsi="Calibri" w:cs="Calibri"/>
+                <w:color w:val="000000"/>
+                <w:lang w:eastAsia="pt-PT"/>
+              </w:rPr>
+              <w:t>14</w:t>
+            </w:r>
+          </w:p>
+        </w:tc>
+        <w:tc>
+          <w:tcPr>
+            <w:tcW w:w="1104" w:type="dxa"/>
+            <w:noWrap/>
+            <w:vAlign w:val="center"/>
+          </w:tcPr>
+          <w:p>
+            <w:pPr>
+              <w:jc w:val="center"/>
+              <w:rPr>
+                <w:rFonts w:ascii="Calibri" w:eastAsia="Times New Roman" w:hAnsi="Calibri" w:cs="Calibri"/>
+                <w:color w:val="000000"/>
+                <w:lang w:eastAsia="pt-PT"/>
+              </w:rPr>
+            </w:pPr>
+            <w:r>
+              <w:rPr>
+                <w:rFonts w:ascii="Calibri" w:eastAsia="Times New Roman" w:hAnsi="Calibri" w:cs="Calibri"/>
+                <w:color w:val="000000"/>
+                <w:lang w:eastAsia="pt-PT"/>
+              </w:rPr>
+              <w:t>11</w:t>
+            </w:r>
+          </w:p>
+        </w:tc>
+        <w:tc>
+          <w:tcPr>
+            <w:tcW w:w="1104" w:type="dxa"/>
+            <w:noWrap/>
+            <w:vAlign w:val="center"/>
+          </w:tcPr>
+          <w:p>
+            <w:pPr>
+              <w:jc w:val="center"/>
+              <w:rPr>
+                <w:rFonts w:ascii="Calibri" w:eastAsia="Times New Roman" w:hAnsi="Calibri" w:cs="Calibri"/>
+                <w:color w:val="000000"/>
+                <w:lang w:eastAsia="pt-PT"/>
+              </w:rPr>
+            </w:pPr>
+            <w:r>
+              <w:rPr>
+                <w:rFonts w:ascii="Calibri" w:eastAsia="Times New Roman" w:hAnsi="Calibri" w:cs="Calibri"/>
+                <w:color w:val="000000"/>
+                <w:lang w:eastAsia="pt-PT"/>
+              </w:rPr>
+              <w:t>19</w:t>
+            </w:r>
+          </w:p>
+        </w:tc>
+        <w:tc>
+          <w:tcPr>
+            <w:tcW w:w="1621" w:type="dxa"/>
+            <w:noWrap/>
+            <w:vAlign w:val="center"/>
+          </w:tcPr>
+          <w:p>
+            <w:pPr>
+              <w:jc w:val="center"/>
+              <w:rPr>
+                <w:rFonts w:ascii="Calibri" w:eastAsia="Times New Roman" w:hAnsi="Calibri" w:cs="Calibri"/>
+                <w:color w:val="000000"/>
+                <w:lang w:eastAsia="pt-PT"/>
+              </w:rPr>
+            </w:pPr>
+            <w:r>
+              <w:rPr>
+                <w:rFonts w:ascii="Calibri" w:eastAsia="Times New Roman" w:hAnsi="Calibri" w:cs="Calibri"/>
+                <w:color w:val="000000"/>
+                <w:lang w:eastAsia="pt-PT"/>
+              </w:rPr>
+              <w:t>8.181</w:t>
+            </w:r>
+          </w:p>
+        </w:tc>
+        <w:tc>
+          <w:tcPr>
+            <w:tcW w:w="2268" w:type="dxa"/>
+            <w:noWrap/>
+            <w:vAlign w:val="center"/>
+            <w:hideMark/>
+          </w:tcPr>
+          <w:p>
+            <w:pPr>
+              <w:jc w:val="center"/>
+              <w:rPr>
+                <w:rFonts w:ascii="Calibri" w:eastAsia="Times New Roman" w:hAnsi="Calibri" w:cs="Calibri"/>
+                <w:color w:val="000000"/>
+                <w:lang w:eastAsia="pt-PT"/>
+              </w:rPr>
+            </w:pPr>
+            <w:r>
+              <w:rPr>
+                <w:rFonts w:ascii="Calibri" w:eastAsia="Times New Roman" w:hAnsi="Calibri" w:cs="Calibri"/>
+                <w:color w:val="000000"/>
+                <w:lang w:eastAsia="pt-PT"/>
+              </w:rPr>
+              <w:t>]</w:t>
+            </w:r>
+            <w:r>
+              <w:rPr>
+                <w:rFonts w:ascii="Calibri" w:eastAsia="Times New Roman" w:hAnsi="Calibri" w:cs="Calibri"/>
+                <w:color w:val="000000"/>
+                <w:lang w:eastAsia="pt-PT"/>
+              </w:rPr>
+              <w:t>12.592,19.541</w:t>
+            </w:r>
+            <w:r>
+              <w:rPr>
+                <w:rFonts w:ascii="Calibri" w:eastAsia="Times New Roman" w:hAnsi="Calibri" w:cs="Calibri"/>
+                <w:color w:val="000000"/>
+                <w:lang w:eastAsia="pt-PT"/>
+              </w:rPr>
+              <w:t>[</w:t>
+            </w:r>
+          </w:p>
+        </w:tc>
+      </w:tr>
+    </w:tbl>
+    <w:p>
+      <w:pPr>
+        <w:spacing w:line="276" w:lineRule="auto"/>
+        <w:rPr>
+          <w:rFonts w:ascii="Arial" w:hAnsi="Arial" w:cs="Arial"/>
+          <w:sz w:val="24"/>
+          <w:szCs w:val="24"/>
+          <w:u w:val="single"/>
+        </w:rPr>
+      </w:pPr>
+    </w:p>
     <w:p>
       <w:pPr>
         <w:spacing w:line="276" w:lineRule="auto"/>
@@ -3621,6 +4814,704 @@
         </w:drawing>
       </w:r>
     </w:p>
+    <w:tbl>
+      <w:tblPr>
+        <w:tblStyle w:val="TabelacomGrelha"/>
+        <w:tblW w:w="10240" w:type="dxa"/>
+        <w:tblInd w:w="-1168" w:type="dxa"/>
+        <w:tblLook w:val="04A0" w:firstRow="1" w:lastRow="0" w:firstColumn="1" w:lastColumn="0" w:noHBand="0" w:noVBand="1"/>
+      </w:tblPr>
+      <w:tblGrid>
+        <w:gridCol w:w="849"/>
+        <w:gridCol w:w="1066"/>
+        <w:gridCol w:w="1124"/>
+        <w:gridCol w:w="1104"/>
+        <w:gridCol w:w="1104"/>
+        <w:gridCol w:w="1104"/>
+        <w:gridCol w:w="1621"/>
+        <w:gridCol w:w="2268"/>
+      </w:tblGrid>
+      <w:tr>
+        <w:trPr>
+          <w:trHeight w:val="309"/>
+        </w:trPr>
+        <w:tc>
+          <w:tcPr>
+            <w:tcW w:w="849" w:type="dxa"/>
+            <w:tcBorders>
+              <w:top w:val="nil"/>
+              <w:left w:val="nil"/>
+              <w:bottom w:val="single" w:sz="4" w:space="0" w:color="auto"/>
+              <w:right w:val="single" w:sz="4" w:space="0" w:color="auto"/>
+            </w:tcBorders>
+            <w:noWrap/>
+            <w:hideMark/>
+          </w:tcPr>
+          <w:p>
+            <w:pPr>
+              <w:rPr>
+                <w:rFonts w:ascii="Times New Roman" w:eastAsia="Times New Roman" w:hAnsi="Times New Roman" w:cs="Times New Roman"/>
+                <w:sz w:val="24"/>
+                <w:szCs w:val="24"/>
+                <w:lang w:eastAsia="pt-PT"/>
+              </w:rPr>
+            </w:pPr>
+          </w:p>
+        </w:tc>
+        <w:tc>
+          <w:tcPr>
+            <w:tcW w:w="1066" w:type="dxa"/>
+            <w:tcBorders>
+              <w:left w:val="single" w:sz="4" w:space="0" w:color="auto"/>
+            </w:tcBorders>
+            <w:noWrap/>
+            <w:vAlign w:val="center"/>
+            <w:hideMark/>
+          </w:tcPr>
+          <w:p>
+            <w:pPr>
+              <w:jc w:val="center"/>
+              <w:rPr>
+                <w:rFonts w:ascii="Calibri" w:eastAsia="Times New Roman" w:hAnsi="Calibri" w:cs="Calibri"/>
+                <w:color w:val="000000"/>
+                <w:lang w:eastAsia="pt-PT"/>
+              </w:rPr>
+            </w:pPr>
+            <w:r>
+              <w:rPr>
+                <w:rFonts w:ascii="Calibri" w:eastAsia="Times New Roman" w:hAnsi="Calibri" w:cs="Calibri"/>
+                <w:color w:val="000000"/>
+                <w:lang w:eastAsia="pt-PT"/>
+              </w:rPr>
+              <w:t>Média</w:t>
+            </w:r>
+          </w:p>
+        </w:tc>
+        <w:tc>
+          <w:tcPr>
+            <w:tcW w:w="1124" w:type="dxa"/>
+            <w:noWrap/>
+            <w:vAlign w:val="center"/>
+            <w:hideMark/>
+          </w:tcPr>
+          <w:p>
+            <w:pPr>
+              <w:jc w:val="center"/>
+              <w:rPr>
+                <w:rFonts w:ascii="Calibri" w:eastAsia="Times New Roman" w:hAnsi="Calibri" w:cs="Calibri"/>
+                <w:color w:val="000000"/>
+                <w:lang w:eastAsia="pt-PT"/>
+              </w:rPr>
+            </w:pPr>
+            <w:r>
+              <w:rPr>
+                <w:rFonts w:ascii="Calibri" w:eastAsia="Times New Roman" w:hAnsi="Calibri" w:cs="Calibri"/>
+                <w:color w:val="000000"/>
+                <w:lang w:eastAsia="pt-PT"/>
+              </w:rPr>
+              <w:t>Mediana</w:t>
+            </w:r>
+          </w:p>
+        </w:tc>
+        <w:tc>
+          <w:tcPr>
+            <w:tcW w:w="1104" w:type="dxa"/>
+            <w:noWrap/>
+            <w:vAlign w:val="center"/>
+            <w:hideMark/>
+          </w:tcPr>
+          <w:p>
+            <w:pPr>
+              <w:jc w:val="center"/>
+              <w:rPr>
+                <w:rFonts w:ascii="Calibri" w:eastAsia="Times New Roman" w:hAnsi="Calibri" w:cs="Calibri"/>
+                <w:color w:val="000000"/>
+                <w:lang w:eastAsia="pt-PT"/>
+              </w:rPr>
+            </w:pPr>
+            <w:r>
+              <w:rPr>
+                <w:rFonts w:ascii="Calibri" w:eastAsia="Times New Roman" w:hAnsi="Calibri" w:cs="Calibri"/>
+                <w:color w:val="000000"/>
+                <w:lang w:eastAsia="pt-PT"/>
+              </w:rPr>
+              <w:t>Moda</w:t>
+            </w:r>
+          </w:p>
+        </w:tc>
+        <w:tc>
+          <w:tcPr>
+            <w:tcW w:w="1104" w:type="dxa"/>
+            <w:noWrap/>
+            <w:vAlign w:val="center"/>
+            <w:hideMark/>
+          </w:tcPr>
+          <w:p>
+            <w:pPr>
+              <w:jc w:val="center"/>
+              <w:rPr>
+                <w:rFonts w:ascii="Calibri" w:eastAsia="Times New Roman" w:hAnsi="Calibri" w:cs="Calibri"/>
+                <w:color w:val="000000"/>
+                <w:lang w:eastAsia="pt-PT"/>
+              </w:rPr>
+            </w:pPr>
+            <w:r>
+              <w:rPr>
+                <w:rFonts w:ascii="Calibri" w:eastAsia="Times New Roman" w:hAnsi="Calibri" w:cs="Calibri"/>
+                <w:color w:val="000000"/>
+                <w:lang w:eastAsia="pt-PT"/>
+              </w:rPr>
+              <w:t>1ºQuartil</w:t>
+            </w:r>
+          </w:p>
+        </w:tc>
+        <w:tc>
+          <w:tcPr>
+            <w:tcW w:w="1104" w:type="dxa"/>
+            <w:noWrap/>
+            <w:vAlign w:val="center"/>
+            <w:hideMark/>
+          </w:tcPr>
+          <w:p>
+            <w:pPr>
+              <w:jc w:val="center"/>
+              <w:rPr>
+                <w:rFonts w:ascii="Calibri" w:eastAsia="Times New Roman" w:hAnsi="Calibri" w:cs="Calibri"/>
+                <w:color w:val="000000"/>
+                <w:lang w:eastAsia="pt-PT"/>
+              </w:rPr>
+            </w:pPr>
+            <w:r>
+              <w:rPr>
+                <w:rFonts w:ascii="Calibri" w:eastAsia="Times New Roman" w:hAnsi="Calibri" w:cs="Calibri"/>
+                <w:color w:val="000000"/>
+                <w:lang w:eastAsia="pt-PT"/>
+              </w:rPr>
+              <w:t>3ºQuartil</w:t>
+            </w:r>
+          </w:p>
+        </w:tc>
+        <w:tc>
+          <w:tcPr>
+            <w:tcW w:w="1621" w:type="dxa"/>
+            <w:noWrap/>
+            <w:vAlign w:val="center"/>
+            <w:hideMark/>
+          </w:tcPr>
+          <w:p>
+            <w:pPr>
+              <w:jc w:val="center"/>
+              <w:rPr>
+                <w:rFonts w:ascii="Calibri" w:eastAsia="Times New Roman" w:hAnsi="Calibri" w:cs="Calibri"/>
+                <w:color w:val="000000"/>
+                <w:lang w:eastAsia="pt-PT"/>
+              </w:rPr>
+            </w:pPr>
+            <w:r>
+              <w:rPr>
+                <w:rFonts w:ascii="Calibri" w:eastAsia="Times New Roman" w:hAnsi="Calibri" w:cs="Calibri"/>
+                <w:color w:val="000000"/>
+                <w:lang w:eastAsia="pt-PT"/>
+              </w:rPr>
+              <w:t>Desvio Padrão</w:t>
+            </w:r>
+          </w:p>
+        </w:tc>
+        <w:tc>
+          <w:tcPr>
+            <w:tcW w:w="2268" w:type="dxa"/>
+            <w:noWrap/>
+            <w:vAlign w:val="center"/>
+            <w:hideMark/>
+          </w:tcPr>
+          <w:p>
+            <w:pPr>
+              <w:jc w:val="center"/>
+              <w:rPr>
+                <w:rFonts w:ascii="Calibri" w:eastAsia="Times New Roman" w:hAnsi="Calibri" w:cs="Calibri"/>
+                <w:color w:val="000000"/>
+                <w:lang w:eastAsia="pt-PT"/>
+              </w:rPr>
+            </w:pPr>
+            <w:r>
+              <w:rPr>
+                <w:rFonts w:ascii="Calibri" w:eastAsia="Times New Roman" w:hAnsi="Calibri" w:cs="Calibri"/>
+                <w:color w:val="000000"/>
+                <w:lang w:eastAsia="pt-PT"/>
+              </w:rPr>
+              <w:t xml:space="preserve">Intervalo de confiança </w:t>
+            </w:r>
+            <w:r>
+              <w:rPr>
+                <w:rFonts w:ascii="Calibri" w:eastAsia="Times New Roman" w:hAnsi="Calibri" w:cs="Calibri"/>
+                <w:color w:val="000000"/>
+                <w:lang w:eastAsia="pt-PT"/>
+              </w:rPr>
+              <w:t>α</w:t>
+            </w:r>
+            <w:r>
+              <w:rPr>
+                <w:rFonts w:ascii="Calibri" w:eastAsia="Times New Roman" w:hAnsi="Calibri" w:cs="Calibri"/>
+                <w:color w:val="000000"/>
+                <w:lang w:eastAsia="pt-PT"/>
+              </w:rPr>
+              <w:t xml:space="preserve"> = 0.1</w:t>
+            </w:r>
+          </w:p>
+        </w:tc>
+      </w:tr>
+      <w:tr>
+        <w:trPr>
+          <w:trHeight w:val="309"/>
+        </w:trPr>
+        <w:tc>
+          <w:tcPr>
+            <w:tcW w:w="849" w:type="dxa"/>
+            <w:tcBorders>
+              <w:top w:val="single" w:sz="4" w:space="0" w:color="auto"/>
+            </w:tcBorders>
+            <w:noWrap/>
+            <w:vAlign w:val="center"/>
+            <w:hideMark/>
+          </w:tcPr>
+          <w:p>
+            <w:pPr>
+              <w:jc w:val="center"/>
+              <w:rPr>
+                <w:rFonts w:ascii="Calibri" w:eastAsia="Times New Roman" w:hAnsi="Calibri" w:cs="Calibri"/>
+                <w:color w:val="000000"/>
+                <w:lang w:eastAsia="pt-PT"/>
+              </w:rPr>
+            </w:pPr>
+            <w:r>
+              <w:rPr>
+                <w:rFonts w:ascii="Calibri" w:eastAsia="Times New Roman" w:hAnsi="Calibri" w:cs="Calibri"/>
+                <w:color w:val="000000"/>
+                <w:lang w:eastAsia="pt-PT"/>
+              </w:rPr>
+              <w:t>Tempo</w:t>
+            </w:r>
+          </w:p>
+        </w:tc>
+        <w:tc>
+          <w:tcPr>
+            <w:tcW w:w="1066" w:type="dxa"/>
+            <w:noWrap/>
+            <w:vAlign w:val="center"/>
+          </w:tcPr>
+          <w:p>
+            <w:pPr>
+              <w:jc w:val="center"/>
+              <w:rPr>
+                <w:rFonts w:ascii="Calibri" w:eastAsia="Times New Roman" w:hAnsi="Calibri" w:cs="Calibri"/>
+                <w:color w:val="000000"/>
+                <w:lang w:eastAsia="pt-PT"/>
+              </w:rPr>
+            </w:pPr>
+            <w:r>
+              <w:rPr>
+                <w:rFonts w:ascii="Calibri" w:eastAsia="Times New Roman" w:hAnsi="Calibri" w:cs="Calibri"/>
+                <w:color w:val="000000"/>
+                <w:lang w:eastAsia="pt-PT"/>
+              </w:rPr>
+              <w:t>29.067</w:t>
+            </w:r>
+          </w:p>
+        </w:tc>
+        <w:tc>
+          <w:tcPr>
+            <w:tcW w:w="1124" w:type="dxa"/>
+            <w:noWrap/>
+            <w:vAlign w:val="center"/>
+          </w:tcPr>
+          <w:p>
+            <w:pPr>
+              <w:jc w:val="center"/>
+              <w:rPr>
+                <w:rFonts w:ascii="Calibri" w:eastAsia="Times New Roman" w:hAnsi="Calibri" w:cs="Calibri"/>
+                <w:color w:val="000000"/>
+                <w:lang w:eastAsia="pt-PT"/>
+              </w:rPr>
+            </w:pPr>
+            <w:r>
+              <w:rPr>
+                <w:rFonts w:ascii="Calibri" w:eastAsia="Times New Roman" w:hAnsi="Calibri" w:cs="Calibri"/>
+                <w:color w:val="000000"/>
+                <w:lang w:eastAsia="pt-PT"/>
+              </w:rPr>
+              <w:t>25</w:t>
+            </w:r>
+          </w:p>
+        </w:tc>
+        <w:tc>
+          <w:tcPr>
+            <w:tcW w:w="1104" w:type="dxa"/>
+            <w:noWrap/>
+            <w:vAlign w:val="center"/>
+          </w:tcPr>
+          <w:p>
+            <w:pPr>
+              <w:jc w:val="center"/>
+              <w:rPr>
+                <w:rFonts w:ascii="Calibri" w:eastAsia="Times New Roman" w:hAnsi="Calibri" w:cs="Calibri"/>
+                <w:color w:val="000000"/>
+                <w:lang w:eastAsia="pt-PT"/>
+              </w:rPr>
+            </w:pPr>
+            <w:r>
+              <w:rPr>
+                <w:rFonts w:ascii="Calibri" w:eastAsia="Times New Roman" w:hAnsi="Calibri" w:cs="Calibri"/>
+                <w:color w:val="000000"/>
+                <w:lang w:eastAsia="pt-PT"/>
+              </w:rPr>
+              <w:t>25</w:t>
+            </w:r>
+          </w:p>
+        </w:tc>
+        <w:tc>
+          <w:tcPr>
+            <w:tcW w:w="1104" w:type="dxa"/>
+            <w:noWrap/>
+            <w:vAlign w:val="center"/>
+          </w:tcPr>
+          <w:p>
+            <w:pPr>
+              <w:jc w:val="center"/>
+              <w:rPr>
+                <w:rFonts w:ascii="Calibri" w:eastAsia="Times New Roman" w:hAnsi="Calibri" w:cs="Calibri"/>
+                <w:color w:val="000000"/>
+                <w:lang w:eastAsia="pt-PT"/>
+              </w:rPr>
+            </w:pPr>
+            <w:r>
+              <w:rPr>
+                <w:rFonts w:ascii="Calibri" w:eastAsia="Times New Roman" w:hAnsi="Calibri" w:cs="Calibri"/>
+                <w:color w:val="000000"/>
+                <w:lang w:eastAsia="pt-PT"/>
+              </w:rPr>
+              <w:t>20</w:t>
+            </w:r>
+          </w:p>
+        </w:tc>
+        <w:tc>
+          <w:tcPr>
+            <w:tcW w:w="1104" w:type="dxa"/>
+            <w:noWrap/>
+            <w:vAlign w:val="center"/>
+          </w:tcPr>
+          <w:p>
+            <w:pPr>
+              <w:jc w:val="center"/>
+              <w:rPr>
+                <w:rFonts w:ascii="Calibri" w:eastAsia="Times New Roman" w:hAnsi="Calibri" w:cs="Calibri"/>
+                <w:color w:val="000000"/>
+                <w:lang w:eastAsia="pt-PT"/>
+              </w:rPr>
+            </w:pPr>
+            <w:r>
+              <w:rPr>
+                <w:rFonts w:ascii="Calibri" w:eastAsia="Times New Roman" w:hAnsi="Calibri" w:cs="Calibri"/>
+                <w:color w:val="000000"/>
+                <w:lang w:eastAsia="pt-PT"/>
+              </w:rPr>
+              <w:t>28</w:t>
+            </w:r>
+          </w:p>
+        </w:tc>
+        <w:tc>
+          <w:tcPr>
+            <w:tcW w:w="1621" w:type="dxa"/>
+            <w:noWrap/>
+            <w:vAlign w:val="center"/>
+          </w:tcPr>
+          <w:p>
+            <w:pPr>
+              <w:jc w:val="center"/>
+              <w:rPr>
+                <w:rFonts w:ascii="Calibri" w:eastAsia="Times New Roman" w:hAnsi="Calibri" w:cs="Calibri"/>
+                <w:color w:val="000000"/>
+                <w:lang w:eastAsia="pt-PT"/>
+              </w:rPr>
+            </w:pPr>
+            <w:r>
+              <w:rPr>
+                <w:rFonts w:ascii="Calibri" w:eastAsia="Times New Roman" w:hAnsi="Calibri" w:cs="Calibri"/>
+                <w:color w:val="000000"/>
+                <w:lang w:eastAsia="pt-PT"/>
+              </w:rPr>
+              <w:t>15.3412</w:t>
+            </w:r>
+          </w:p>
+        </w:tc>
+        <w:tc>
+          <w:tcPr>
+            <w:tcW w:w="2268" w:type="dxa"/>
+            <w:noWrap/>
+            <w:vAlign w:val="center"/>
+            <w:hideMark/>
+          </w:tcPr>
+          <w:p>
+            <w:pPr>
+              <w:jc w:val="center"/>
+              <w:rPr>
+                <w:rFonts w:ascii="Calibri" w:eastAsia="Times New Roman" w:hAnsi="Calibri" w:cs="Calibri"/>
+                <w:color w:val="000000"/>
+                <w:lang w:eastAsia="pt-PT"/>
+              </w:rPr>
+            </w:pPr>
+            <w:r>
+              <w:rPr>
+                <w:rFonts w:ascii="Calibri" w:eastAsia="Times New Roman" w:hAnsi="Calibri" w:cs="Calibri"/>
+                <w:color w:val="000000"/>
+                <w:lang w:eastAsia="pt-PT"/>
+              </w:rPr>
+              <w:t>]</w:t>
+            </w:r>
+            <w:r>
+              <w:rPr>
+                <w:rFonts w:ascii="Calibri" w:eastAsia="Times New Roman" w:hAnsi="Calibri" w:cs="Calibri"/>
+                <w:color w:val="000000"/>
+                <w:lang w:eastAsia="pt-PT"/>
+              </w:rPr>
+              <w:t xml:space="preserve">22.551,35.582 </w:t>
+            </w:r>
+            <w:r>
+              <w:rPr>
+                <w:rFonts w:ascii="Calibri" w:eastAsia="Times New Roman" w:hAnsi="Calibri" w:cs="Calibri"/>
+                <w:color w:val="000000"/>
+                <w:lang w:eastAsia="pt-PT"/>
+              </w:rPr>
+              <w:t>[</w:t>
+            </w:r>
+          </w:p>
+        </w:tc>
+      </w:tr>
+      <w:tr>
+        <w:trPr>
+          <w:trHeight w:val="309"/>
+        </w:trPr>
+        <w:tc>
+          <w:tcPr>
+            <w:tcW w:w="849" w:type="dxa"/>
+            <w:noWrap/>
+            <w:vAlign w:val="center"/>
+            <w:hideMark/>
+          </w:tcPr>
+          <w:p>
+            <w:pPr>
+              <w:jc w:val="center"/>
+              <w:rPr>
+                <w:rFonts w:ascii="Calibri" w:eastAsia="Times New Roman" w:hAnsi="Calibri" w:cs="Calibri"/>
+                <w:color w:val="000000"/>
+                <w:lang w:eastAsia="pt-PT"/>
+              </w:rPr>
+            </w:pPr>
+            <w:proofErr w:type="spellStart"/>
+            <w:r>
+              <w:rPr>
+                <w:rFonts w:ascii="Calibri" w:eastAsia="Times New Roman" w:hAnsi="Calibri" w:cs="Calibri"/>
+                <w:color w:val="000000"/>
+                <w:lang w:eastAsia="pt-PT"/>
+              </w:rPr>
+              <w:t>Clicks</w:t>
+            </w:r>
+            <w:proofErr w:type="spellEnd"/>
+          </w:p>
+        </w:tc>
+        <w:tc>
+          <w:tcPr>
+            <w:tcW w:w="1066" w:type="dxa"/>
+            <w:noWrap/>
+            <w:vAlign w:val="center"/>
+          </w:tcPr>
+          <w:p>
+            <w:pPr>
+              <w:jc w:val="center"/>
+              <w:rPr>
+                <w:rFonts w:ascii="Calibri" w:eastAsia="Times New Roman" w:hAnsi="Calibri" w:cs="Calibri"/>
+                <w:color w:val="000000"/>
+                <w:lang w:eastAsia="pt-PT"/>
+              </w:rPr>
+            </w:pPr>
+            <w:r>
+              <w:rPr>
+                <w:rFonts w:ascii="Calibri" w:eastAsia="Times New Roman" w:hAnsi="Calibri" w:cs="Calibri"/>
+                <w:color w:val="000000"/>
+                <w:lang w:eastAsia="pt-PT"/>
+              </w:rPr>
+              <w:t>10.533</w:t>
+            </w:r>
+          </w:p>
+        </w:tc>
+        <w:tc>
+          <w:tcPr>
+            <w:tcW w:w="1124" w:type="dxa"/>
+            <w:noWrap/>
+            <w:vAlign w:val="center"/>
+          </w:tcPr>
+          <w:p>
+            <w:pPr>
+              <w:jc w:val="center"/>
+              <w:rPr>
+                <w:rFonts w:ascii="Calibri" w:eastAsia="Times New Roman" w:hAnsi="Calibri" w:cs="Calibri"/>
+                <w:color w:val="000000"/>
+                <w:lang w:eastAsia="pt-PT"/>
+              </w:rPr>
+            </w:pPr>
+            <w:r>
+              <w:rPr>
+                <w:rFonts w:ascii="Calibri" w:eastAsia="Times New Roman" w:hAnsi="Calibri" w:cs="Calibri"/>
+                <w:color w:val="000000"/>
+                <w:lang w:eastAsia="pt-PT"/>
+              </w:rPr>
+              <w:t>10</w:t>
+            </w:r>
+          </w:p>
+        </w:tc>
+        <w:tc>
+          <w:tcPr>
+            <w:tcW w:w="1104" w:type="dxa"/>
+            <w:noWrap/>
+            <w:vAlign w:val="center"/>
+          </w:tcPr>
+          <w:p>
+            <w:pPr>
+              <w:jc w:val="center"/>
+              <w:rPr>
+                <w:rFonts w:ascii="Calibri" w:eastAsia="Times New Roman" w:hAnsi="Calibri" w:cs="Calibri"/>
+                <w:color w:val="000000"/>
+                <w:lang w:eastAsia="pt-PT"/>
+              </w:rPr>
+            </w:pPr>
+            <w:r>
+              <w:rPr>
+                <w:rFonts w:ascii="Calibri" w:eastAsia="Times New Roman" w:hAnsi="Calibri" w:cs="Calibri"/>
+                <w:color w:val="000000"/>
+                <w:lang w:eastAsia="pt-PT"/>
+              </w:rPr>
+              <w:t>9</w:t>
+            </w:r>
+          </w:p>
+        </w:tc>
+        <w:tc>
+          <w:tcPr>
+            <w:tcW w:w="1104" w:type="dxa"/>
+            <w:noWrap/>
+            <w:vAlign w:val="center"/>
+          </w:tcPr>
+          <w:p>
+            <w:pPr>
+              <w:jc w:val="center"/>
+              <w:rPr>
+                <w:rFonts w:ascii="Calibri" w:eastAsia="Times New Roman" w:hAnsi="Calibri" w:cs="Calibri"/>
+                <w:color w:val="000000"/>
+                <w:lang w:eastAsia="pt-PT"/>
+              </w:rPr>
+            </w:pPr>
+            <w:r>
+              <w:rPr>
+                <w:rFonts w:ascii="Calibri" w:eastAsia="Times New Roman" w:hAnsi="Calibri" w:cs="Calibri"/>
+                <w:color w:val="000000"/>
+                <w:lang w:eastAsia="pt-PT"/>
+              </w:rPr>
+              <w:t>9</w:t>
+            </w:r>
+          </w:p>
+        </w:tc>
+        <w:tc>
+          <w:tcPr>
+            <w:tcW w:w="1104" w:type="dxa"/>
+            <w:noWrap/>
+            <w:vAlign w:val="center"/>
+          </w:tcPr>
+          <w:p>
+            <w:pPr>
+              <w:jc w:val="center"/>
+              <w:rPr>
+                <w:rFonts w:ascii="Calibri" w:eastAsia="Times New Roman" w:hAnsi="Calibri" w:cs="Calibri"/>
+                <w:color w:val="000000"/>
+                <w:lang w:eastAsia="pt-PT"/>
+              </w:rPr>
+            </w:pPr>
+            <w:r>
+              <w:rPr>
+                <w:rFonts w:ascii="Calibri" w:eastAsia="Times New Roman" w:hAnsi="Calibri" w:cs="Calibri"/>
+                <w:color w:val="000000"/>
+                <w:lang w:eastAsia="pt-PT"/>
+              </w:rPr>
+              <w:t>12</w:t>
+            </w:r>
+          </w:p>
+        </w:tc>
+        <w:tc>
+          <w:tcPr>
+            <w:tcW w:w="1621" w:type="dxa"/>
+            <w:noWrap/>
+            <w:vAlign w:val="center"/>
+          </w:tcPr>
+          <w:p>
+            <w:pPr>
+              <w:jc w:val="center"/>
+              <w:rPr>
+                <w:rFonts w:ascii="Calibri" w:eastAsia="Times New Roman" w:hAnsi="Calibri" w:cs="Calibri"/>
+                <w:color w:val="000000"/>
+                <w:lang w:eastAsia="pt-PT"/>
+              </w:rPr>
+            </w:pPr>
+            <w:r>
+              <w:rPr>
+                <w:rFonts w:ascii="Calibri" w:eastAsia="Times New Roman" w:hAnsi="Calibri" w:cs="Calibri"/>
+                <w:color w:val="000000"/>
+                <w:lang w:eastAsia="pt-PT"/>
+              </w:rPr>
+              <w:t>2.774</w:t>
+            </w:r>
+          </w:p>
+        </w:tc>
+        <w:tc>
+          <w:tcPr>
+            <w:tcW w:w="2268" w:type="dxa"/>
+            <w:noWrap/>
+            <w:vAlign w:val="center"/>
+            <w:hideMark/>
+          </w:tcPr>
+          <w:p>
+            <w:pPr>
+              <w:jc w:val="center"/>
+              <w:rPr>
+                <w:rFonts w:ascii="Calibri" w:eastAsia="Times New Roman" w:hAnsi="Calibri" w:cs="Calibri"/>
+                <w:color w:val="000000"/>
+                <w:lang w:eastAsia="pt-PT"/>
+              </w:rPr>
+            </w:pPr>
+            <w:r>
+              <w:rPr>
+                <w:rFonts w:ascii="Calibri" w:eastAsia="Times New Roman" w:hAnsi="Calibri" w:cs="Calibri"/>
+                <w:color w:val="000000"/>
+                <w:lang w:eastAsia="pt-PT"/>
+              </w:rPr>
+              <w:t>]</w:t>
+            </w:r>
+            <w:r>
+              <w:rPr>
+                <w:rFonts w:ascii="Calibri" w:eastAsia="Times New Roman" w:hAnsi="Calibri" w:cs="Calibri"/>
+                <w:color w:val="000000"/>
+                <w:lang w:eastAsia="pt-PT"/>
+              </w:rPr>
+              <w:t xml:space="preserve">9.3552,11.711 </w:t>
+            </w:r>
+            <w:r>
+              <w:rPr>
+                <w:rFonts w:ascii="Calibri" w:eastAsia="Times New Roman" w:hAnsi="Calibri" w:cs="Calibri"/>
+                <w:color w:val="000000"/>
+                <w:lang w:eastAsia="pt-PT"/>
+              </w:rPr>
+              <w:t>[</w:t>
+            </w:r>
+          </w:p>
+        </w:tc>
+      </w:tr>
+    </w:tbl>
     <w:p>
       <w:pPr>
         <w:spacing w:line="276" w:lineRule="auto"/>
@@ -3632,15 +5523,6 @@
           <w:szCs w:val="24"/>
         </w:rPr>
       </w:pPr>
-      <w:r>
-        <w:rPr>
-          <w:rFonts w:ascii="Arial" w:hAnsi="Arial" w:cs="Arial"/>
-          <w:b/>
-          <w:sz w:val="24"/>
-          <w:szCs w:val="24"/>
-        </w:rPr>
-        <w:t>Análise dos resultados:</w:t>
-      </w:r>
     </w:p>
     <w:p>
       <w:pPr>
@@ -3648,20 +5530,22 @@
         <w:jc w:val="both"/>
         <w:rPr>
           <w:rFonts w:ascii="Arial" w:hAnsi="Arial" w:cs="Arial"/>
-          <w:sz w:val="24"/>
-          <w:szCs w:val="24"/>
-          <w:u w:val="single"/>
-        </w:rPr>
-      </w:pPr>
-      <w:r>
-        <w:rPr>
-          <w:rFonts w:ascii="Arial" w:hAnsi="Arial" w:cs="Arial"/>
-          <w:sz w:val="24"/>
-          <w:szCs w:val="24"/>
-          <w:u w:val="single"/>
-        </w:rPr>
-        <w:t>Tarefa 1:</w:t>
-      </w:r>
+          <w:b/>
+          <w:sz w:val="24"/>
+          <w:szCs w:val="24"/>
+        </w:rPr>
+      </w:pPr>
+      <w:r>
+        <w:rPr>
+          <w:rFonts w:ascii="Arial" w:hAnsi="Arial" w:cs="Arial"/>
+          <w:b/>
+          <w:sz w:val="24"/>
+          <w:szCs w:val="24"/>
+        </w:rPr>
+        <w:t>Análise dos resultados:</w:t>
+      </w:r>
+      <w:bookmarkStart w:id="0" w:name="_GoBack"/>
+      <w:bookmarkEnd w:id="0"/>
     </w:p>
     <w:p>
       <w:pPr>
@@ -3671,6 +5555,27 @@
           <w:rFonts w:ascii="Arial" w:hAnsi="Arial" w:cs="Arial"/>
           <w:sz w:val="24"/>
           <w:szCs w:val="24"/>
+          <w:u w:val="single"/>
+        </w:rPr>
+      </w:pPr>
+      <w:r>
+        <w:rPr>
+          <w:rFonts w:ascii="Arial" w:hAnsi="Arial" w:cs="Arial"/>
+          <w:sz w:val="24"/>
+          <w:szCs w:val="24"/>
+          <w:u w:val="single"/>
+        </w:rPr>
+        <w:t>Tarefa 1:</w:t>
+      </w:r>
+    </w:p>
+    <w:p>
+      <w:pPr>
+        <w:spacing w:line="276" w:lineRule="auto"/>
+        <w:jc w:val="both"/>
+        <w:rPr>
+          <w:rFonts w:ascii="Arial" w:hAnsi="Arial" w:cs="Arial"/>
+          <w:sz w:val="24"/>
+          <w:szCs w:val="24"/>
         </w:rPr>
       </w:pPr>
       <w:r>
@@ -3688,15 +5593,7 @@
           <w:sz w:val="24"/>
           <w:szCs w:val="24"/>
         </w:rPr>
-        <w:t>cia</w:t>
-      </w:r>
-      <w:r>
-        <w:rPr>
-          <w:rFonts w:ascii="Arial" w:hAnsi="Arial" w:cs="Arial"/>
-          <w:sz w:val="24"/>
-          <w:szCs w:val="24"/>
-        </w:rPr>
-        <w:t>: 93.3% dos utilizadores completou a tarefa no tempo limite.</w:t>
+        <w:t>cia: 93.3% dos utilizadores completou a tarefa no tempo limite.</w:t>
       </w:r>
     </w:p>
     <w:p>
@@ -3716,15 +5613,7 @@
           <w:szCs w:val="24"/>
         </w:rPr>
         <w:tab/>
-        <w:t>Eficácia</w:t>
-      </w:r>
-      <w:r>
-        <w:rPr>
-          <w:rFonts w:ascii="Arial" w:hAnsi="Arial" w:cs="Arial"/>
-          <w:sz w:val="24"/>
-          <w:szCs w:val="24"/>
-        </w:rPr>
-        <w:t>: 86.6% dos utilizadores completou a tarefa no nº de cliques limite.</w:t>
+        <w:t>Eficácia: 86.6% dos utilizadores completou a tarefa no nº de cliques limite.</w:t>
       </w:r>
     </w:p>
     <w:p>
@@ -3744,15 +5633,7 @@
           <w:szCs w:val="24"/>
         </w:rPr>
         <w:tab/>
-        <w:t>Satisfação</w:t>
-      </w:r>
-      <w:r>
-        <w:rPr>
-          <w:rFonts w:ascii="Arial" w:hAnsi="Arial" w:cs="Arial"/>
-          <w:sz w:val="24"/>
-          <w:szCs w:val="24"/>
-        </w:rPr>
-        <w:t xml:space="preserve">: 93.3% </w:t>
+        <w:t xml:space="preserve">Satisfação: 93.3% </w:t>
       </w:r>
       <w:r>
         <w:rPr>
@@ -3774,16 +5655,15 @@
           <w:szCs w:val="24"/>
         </w:rPr>
       </w:pPr>
-      <w:proofErr w:type="gramStart"/>
-      <w:r>
-        <w:rPr>
-          <w:rFonts w:ascii="Arial" w:hAnsi="Arial" w:cs="Arial"/>
-          <w:sz w:val="24"/>
-          <w:szCs w:val="24"/>
-        </w:rPr>
-        <w:t>Uma pequena percentagem de utilizadores tiveram</w:t>
-      </w:r>
-      <w:proofErr w:type="gramEnd"/>
+      <w:r>
+        <w:rPr>
+          <w:rFonts w:ascii="Arial" w:hAnsi="Arial" w:cs="Arial"/>
+          <w:sz w:val="24"/>
+          <w:szCs w:val="24"/>
+        </w:rPr>
+        <w:lastRenderedPageBreak/>
+        <w:t>Uma pequena percentagem de utilizadores teve</w:t>
+      </w:r>
       <w:r>
         <w:rPr>
           <w:rFonts w:ascii="Arial" w:hAnsi="Arial" w:cs="Arial"/>
@@ -3968,7 +5848,6 @@
           <w:sz w:val="24"/>
           <w:szCs w:val="24"/>
         </w:rPr>
-        <w:lastRenderedPageBreak/>
         <w:t>Uma parte relevante dos utilizadores tiveram algumas dificuldades na realização da tarefa, mais especificamente:</w:t>
       </w:r>
     </w:p>
@@ -4254,16 +6133,14 @@
         <w:tab/>
         <w:t xml:space="preserve">Finalmente, existem vários </w:t>
       </w:r>
-      <w:proofErr w:type="spellStart"/>
-      <w:r>
-        <w:rPr>
-          <w:rFonts w:ascii="Arial" w:hAnsi="Arial" w:cs="Arial"/>
-          <w:sz w:val="24"/>
-          <w:szCs w:val="24"/>
-        </w:rPr>
-        <w:t>aspectos</w:t>
-      </w:r>
-      <w:proofErr w:type="spellEnd"/>
+      <w:r>
+        <w:rPr>
+          <w:rFonts w:ascii="Arial" w:hAnsi="Arial" w:cs="Arial"/>
+          <w:sz w:val="24"/>
+          <w:szCs w:val="24"/>
+        </w:rPr>
+        <w:t>aspetos</w:t>
+      </w:r>
       <w:r>
         <w:rPr>
           <w:rFonts w:ascii="Arial" w:hAnsi="Arial" w:cs="Arial"/>
@@ -4342,10 +6219,17 @@
           <w:sz w:val="24"/>
           <w:szCs w:val="24"/>
         </w:rPr>
-        <w:t>Ajudar o utilizador em casos em que alguma parte da aplicação esteja vazia nesse momento;</w:t>
-      </w:r>
-      <w:bookmarkStart w:id="0" w:name="_GoBack"/>
-      <w:bookmarkEnd w:id="0"/>
+        <w:lastRenderedPageBreak/>
+        <w:t>Ajudar o utilizador em casos em que alguma parte da aplic</w:t>
+      </w:r>
+      <w:r>
+        <w:rPr>
+          <w:rFonts w:ascii="Arial" w:hAnsi="Arial" w:cs="Arial"/>
+          <w:sz w:val="24"/>
+          <w:szCs w:val="24"/>
+        </w:rPr>
+        <w:t>ação esteja vazia nesse momento. Como por exemplo, nos “Favoritos” adicionar uma opção de adicionar aos favoritos.</w:t>
+      </w:r>
     </w:p>
     <w:p>
       <w:pPr>
@@ -4420,7 +6304,7 @@
         <v:path o:extrusionok="f" gradientshapeok="t" o:connecttype="rect"/>
         <o:lock v:ext="edit" aspectratio="t"/>
       </v:shapetype>
-      <v:shape id="_x0000_i1112" type="#_x0000_t75" style="width:11.4pt;height:11.4pt" o:bullet="t">
+      <v:shape id="_x0000_i1039" type="#_x0000_t75" style="width:11.25pt;height:11.25pt" o:bullet="t">
         <v:imagedata r:id="rId1" o:title="msoF8EE"/>
       </v:shape>
     </w:pict>
@@ -12101,7 +13985,7 @@
 </file>
 
 <file path=customXml/itemProps1.xml><?xml version="1.0" encoding="utf-8"?>
-<ds:datastoreItem xmlns:ds="http://schemas.openxmlformats.org/officeDocument/2006/customXml" ds:itemID="{391B6464-EC82-4345-A401-94AE204C5B25}">
+<ds:datastoreItem xmlns:ds="http://schemas.openxmlformats.org/officeDocument/2006/customXml" ds:itemID="{2846326B-F1B6-4C5A-95D5-0D855E5194A3}">
   <ds:schemaRefs>
     <ds:schemaRef ds:uri="http://schemas.openxmlformats.org/officeDocument/2006/bibliography"/>
   </ds:schemaRefs>

</xml_diff>